<commit_message>
mejorando PGC y SFA_ACP
</commit_message>
<xml_diff>
--- a/Desarrollo/SFA/Documentos/SFA_ACP.docx
+++ b/Desarrollo/SFA/Documentos/SFA_ACP.docx
@@ -1,6 +1,6 @@
 
 <file path=word/document.xml><?xml version="1.0" encoding="utf-8"?>
-<w:document xmlns:wpc="http://schemas.microsoft.com/office/word/2010/wordprocessingCanvas" xmlns:cx="http://schemas.microsoft.com/office/drawing/2014/chartex" xmlns:cx1="http://schemas.microsoft.com/office/drawing/2015/9/8/chartex" xmlns:mc="http://schemas.openxmlformats.org/markup-compatibility/2006" xmlns:o="urn:schemas-microsoft-com:office:office" xmlns:r="http://schemas.openxmlformats.org/officeDocument/2006/relationships" xmlns:m="http://schemas.openxmlformats.org/officeDocument/2006/math" xmlns:v="urn:schemas-microsoft-com:vml" xmlns:wp14="http://schemas.microsoft.com/office/word/2010/wordprocessingDrawing" xmlns:wp="http://schemas.openxmlformats.org/drawingml/2006/wordprocessingDrawing" xmlns:w10="urn:schemas-microsoft-com:office:word" xmlns:w="http://schemas.openxmlformats.org/wordprocessingml/2006/main" xmlns:w14="http://schemas.microsoft.com/office/word/2010/wordml" xmlns:w15="http://schemas.microsoft.com/office/word/2012/wordml" xmlns:w16se="http://schemas.microsoft.com/office/word/2015/wordml/symex" xmlns:wpg="http://schemas.microsoft.com/office/word/2010/wordprocessingGroup" xmlns:wpi="http://schemas.microsoft.com/office/word/2010/wordprocessingInk" xmlns:wne="http://schemas.microsoft.com/office/word/2006/wordml" xmlns:wps="http://schemas.microsoft.com/office/word/2010/wordprocessingShape" mc:Ignorable="w14 w15 w16se wp14">
+<w:document xmlns:wpc="http://schemas.microsoft.com/office/word/2010/wordprocessingCanvas" xmlns:mc="http://schemas.openxmlformats.org/markup-compatibility/2006" xmlns:o="urn:schemas-microsoft-com:office:office" xmlns:r="http://schemas.openxmlformats.org/officeDocument/2006/relationships" xmlns:m="http://schemas.openxmlformats.org/officeDocument/2006/math" xmlns:v="urn:schemas-microsoft-com:vml" xmlns:wp14="http://schemas.microsoft.com/office/word/2010/wordprocessingDrawing" xmlns:wp="http://schemas.openxmlformats.org/drawingml/2006/wordprocessingDrawing" xmlns:w10="urn:schemas-microsoft-com:office:word" xmlns:w="http://schemas.openxmlformats.org/wordprocessingml/2006/main" xmlns:w14="http://schemas.microsoft.com/office/word/2010/wordml" xmlns:w15="http://schemas.microsoft.com/office/word/2012/wordml" xmlns:wpg="http://schemas.microsoft.com/office/word/2010/wordprocessingGroup" xmlns:wpi="http://schemas.microsoft.com/office/word/2010/wordprocessingInk" xmlns:wne="http://schemas.microsoft.com/office/word/2006/wordml" xmlns:wps="http://schemas.microsoft.com/office/word/2010/wordprocessingShape" mc:Ignorable="w14 w15 wp14">
   <w:body>
     <w:p>
       <w:pPr>
@@ -3446,7 +3446,17 @@
                 <w:sz w:val="18"/>
                 <w:szCs w:val="18"/>
               </w:rPr>
-              <w:t>Acta de Constitución</w:t>
+              <w:t>Elaborar a</w:t>
+            </w:r>
+            <w:r>
+              <w:rPr>
+                <w:rFonts w:ascii="Arial" w:hAnsi="Arial" w:cs="Arial"/>
+                <w:i/>
+                <w:color w:val="404040" w:themeColor="text1" w:themeTint="BF"/>
+                <w:sz w:val="18"/>
+                <w:szCs w:val="18"/>
+              </w:rPr>
+              <w:t>cta de Constitución</w:t>
             </w:r>
           </w:p>
         </w:tc>
@@ -3589,7 +3599,17 @@
                 <w:sz w:val="18"/>
                 <w:szCs w:val="18"/>
               </w:rPr>
-              <w:t>Plan de Pruebas</w:t>
+              <w:t>Elaborar p</w:t>
+            </w:r>
+            <w:r>
+              <w:rPr>
+                <w:rFonts w:ascii="Arial" w:hAnsi="Arial" w:cs="Arial"/>
+                <w:i/>
+                <w:color w:val="404040" w:themeColor="text1" w:themeTint="BF"/>
+                <w:sz w:val="18"/>
+                <w:szCs w:val="18"/>
+              </w:rPr>
+              <w:t>lan de Pruebas</w:t>
             </w:r>
           </w:p>
         </w:tc>
@@ -3732,7 +3752,17 @@
                 <w:sz w:val="18"/>
                 <w:szCs w:val="18"/>
               </w:rPr>
-              <w:t>Hito 1: Plan de Pruebas Finalizado</w:t>
+              <w:t xml:space="preserve">Hito 1: </w:t>
+            </w:r>
+            <w:r>
+              <w:rPr>
+                <w:rFonts w:ascii="Arial" w:hAnsi="Arial" w:cs="Arial"/>
+                <w:i/>
+                <w:color w:val="FF0000"/>
+                <w:sz w:val="18"/>
+                <w:szCs w:val="18"/>
+              </w:rPr>
+              <w:t>Línea Base Planificación</w:t>
             </w:r>
           </w:p>
         </w:tc>
@@ -3988,7 +4018,27 @@
                 <w:sz w:val="18"/>
                 <w:szCs w:val="18"/>
               </w:rPr>
-              <w:t>Levantamiento de Información</w:t>
+              <w:t>Levanta</w:t>
+            </w:r>
+            <w:r>
+              <w:rPr>
+                <w:rFonts w:ascii="Arial" w:hAnsi="Arial" w:cs="Arial"/>
+                <w:i/>
+                <w:color w:val="404040" w:themeColor="text1" w:themeTint="BF"/>
+                <w:sz w:val="18"/>
+                <w:szCs w:val="18"/>
+              </w:rPr>
+              <w:t>r</w:t>
+            </w:r>
+            <w:r>
+              <w:rPr>
+                <w:rFonts w:ascii="Arial" w:hAnsi="Arial" w:cs="Arial"/>
+                <w:i/>
+                <w:color w:val="404040" w:themeColor="text1" w:themeTint="BF"/>
+                <w:sz w:val="18"/>
+                <w:szCs w:val="18"/>
+              </w:rPr>
+              <w:t xml:space="preserve"> Información</w:t>
             </w:r>
           </w:p>
         </w:tc>
@@ -4152,7 +4202,27 @@
                 <w:sz w:val="18"/>
                 <w:szCs w:val="18"/>
               </w:rPr>
-              <w:t>Elaboración del modelamiento del Negocio</w:t>
+              <w:t>Elabora</w:t>
+            </w:r>
+            <w:r>
+              <w:rPr>
+                <w:rFonts w:ascii="Arial" w:hAnsi="Arial" w:cs="Arial"/>
+                <w:i/>
+                <w:color w:val="404040" w:themeColor="text1" w:themeTint="BF"/>
+                <w:sz w:val="18"/>
+                <w:szCs w:val="18"/>
+              </w:rPr>
+              <w:t>r</w:t>
+            </w:r>
+            <w:r>
+              <w:rPr>
+                <w:rFonts w:ascii="Arial" w:hAnsi="Arial" w:cs="Arial"/>
+                <w:i/>
+                <w:color w:val="404040" w:themeColor="text1" w:themeTint="BF"/>
+                <w:sz w:val="18"/>
+                <w:szCs w:val="18"/>
+              </w:rPr>
+              <w:t xml:space="preserve"> modelamiento del Negocio</w:t>
             </w:r>
           </w:p>
         </w:tc>
@@ -4296,7 +4366,27 @@
                 <w:sz w:val="18"/>
                 <w:szCs w:val="18"/>
               </w:rPr>
-              <w:t>Elaboración de Requisitos funcionales y no funcionales</w:t>
+              <w:t>Elabora</w:t>
+            </w:r>
+            <w:r>
+              <w:rPr>
+                <w:rFonts w:ascii="Arial" w:hAnsi="Arial" w:cs="Arial"/>
+                <w:i/>
+                <w:color w:val="404040" w:themeColor="text1" w:themeTint="BF"/>
+                <w:sz w:val="18"/>
+                <w:szCs w:val="18"/>
+              </w:rPr>
+              <w:t>r</w:t>
+            </w:r>
+            <w:r>
+              <w:rPr>
+                <w:rFonts w:ascii="Arial" w:hAnsi="Arial" w:cs="Arial"/>
+                <w:i/>
+                <w:color w:val="404040" w:themeColor="text1" w:themeTint="BF"/>
+                <w:sz w:val="18"/>
+                <w:szCs w:val="18"/>
+              </w:rPr>
+              <w:t xml:space="preserve"> Requisitos funcionales y no funcionales</w:t>
             </w:r>
           </w:p>
         </w:tc>
@@ -4440,7 +4530,17 @@
                 <w:sz w:val="18"/>
                 <w:szCs w:val="18"/>
               </w:rPr>
-              <w:t>Elaboración de Especificación de casos de Uso.</w:t>
+              <w:t xml:space="preserve">Elaborar </w:t>
+            </w:r>
+            <w:r>
+              <w:rPr>
+                <w:rFonts w:ascii="Arial" w:hAnsi="Arial" w:cs="Arial"/>
+                <w:i/>
+                <w:color w:val="404040" w:themeColor="text1" w:themeTint="BF"/>
+                <w:sz w:val="18"/>
+                <w:szCs w:val="18"/>
+              </w:rPr>
+              <w:t>Especificación de casos de Uso.</w:t>
             </w:r>
           </w:p>
         </w:tc>
@@ -4574,7 +4674,17 @@
                 <w:sz w:val="18"/>
                 <w:szCs w:val="18"/>
               </w:rPr>
-              <w:t>Elaboración de matriz de perfiles y accesos</w:t>
+              <w:t xml:space="preserve">Elaborar </w:t>
+            </w:r>
+            <w:r>
+              <w:rPr>
+                <w:rFonts w:ascii="Arial" w:hAnsi="Arial" w:cs="Arial"/>
+                <w:i/>
+                <w:color w:val="404040" w:themeColor="text1" w:themeTint="BF"/>
+                <w:sz w:val="18"/>
+                <w:szCs w:val="18"/>
+              </w:rPr>
+              <w:t xml:space="preserve"> matriz de perfiles y accesos</w:t>
             </w:r>
           </w:p>
         </w:tc>
@@ -4660,17 +4770,7 @@
                 <w:sz w:val="18"/>
                 <w:szCs w:val="18"/>
               </w:rPr>
-              <w:t>10</w:t>
-            </w:r>
-            <w:r>
-              <w:rPr>
-                <w:rFonts w:ascii="Arial" w:hAnsi="Arial" w:cs="Arial"/>
-                <w:i/>
-                <w:color w:val="404040" w:themeColor="text1" w:themeTint="BF"/>
-                <w:sz w:val="18"/>
-                <w:szCs w:val="18"/>
-              </w:rPr>
-              <w:t>/10/2019</w:t>
+              <w:t>10/10/2019</w:t>
             </w:r>
           </w:p>
         </w:tc>
@@ -4708,7 +4808,17 @@
                 <w:sz w:val="18"/>
                 <w:szCs w:val="18"/>
               </w:rPr>
-              <w:t>Elaboración de prototipos</w:t>
+              <w:t>Elaborar</w:t>
+            </w:r>
+            <w:r>
+              <w:rPr>
+                <w:rFonts w:ascii="Arial" w:hAnsi="Arial" w:cs="Arial"/>
+                <w:i/>
+                <w:color w:val="404040" w:themeColor="text1" w:themeTint="BF"/>
+                <w:sz w:val="18"/>
+                <w:szCs w:val="18"/>
+              </w:rPr>
+              <w:t xml:space="preserve"> prototipos</w:t>
             </w:r>
           </w:p>
         </w:tc>
@@ -4852,7 +4962,17 @@
                 <w:sz w:val="18"/>
                 <w:szCs w:val="18"/>
               </w:rPr>
-              <w:t>Elaboración de casos de prueba</w:t>
+              <w:t xml:space="preserve">Elaborar </w:t>
+            </w:r>
+            <w:r>
+              <w:rPr>
+                <w:rFonts w:ascii="Arial" w:hAnsi="Arial" w:cs="Arial"/>
+                <w:i/>
+                <w:color w:val="404040" w:themeColor="text1" w:themeTint="BF"/>
+                <w:sz w:val="18"/>
+                <w:szCs w:val="18"/>
+              </w:rPr>
+              <w:t>casos de prueba</w:t>
             </w:r>
           </w:p>
         </w:tc>
@@ -4996,7 +5116,7 @@
                 <w:sz w:val="18"/>
                 <w:szCs w:val="18"/>
               </w:rPr>
-              <w:t xml:space="preserve">Fase de </w:t>
+              <w:t xml:space="preserve"> </w:t>
             </w:r>
             <w:r>
               <w:rPr>
@@ -5006,7 +5126,27 @@
                 <w:sz w:val="18"/>
                 <w:szCs w:val="18"/>
               </w:rPr>
-              <w:t>Análisis Finalizado</w:t>
+              <w:t xml:space="preserve">Línea Base </w:t>
+            </w:r>
+            <w:r>
+              <w:rPr>
+                <w:rFonts w:ascii="Arial" w:hAnsi="Arial" w:cs="Arial"/>
+                <w:i/>
+                <w:color w:val="FF0000"/>
+                <w:sz w:val="18"/>
+                <w:szCs w:val="18"/>
+              </w:rPr>
+              <w:t xml:space="preserve">de </w:t>
+            </w:r>
+            <w:r>
+              <w:rPr>
+                <w:rFonts w:ascii="Arial" w:hAnsi="Arial" w:cs="Arial"/>
+                <w:i/>
+                <w:color w:val="FF0000"/>
+                <w:sz w:val="18"/>
+                <w:szCs w:val="18"/>
+              </w:rPr>
+              <w:t>Análisis</w:t>
             </w:r>
           </w:p>
         </w:tc>
@@ -5224,7 +5364,17 @@
                 <w:sz w:val="18"/>
                 <w:szCs w:val="18"/>
               </w:rPr>
-              <w:t>Elaboración de Arquitectura de Software</w:t>
+              <w:t xml:space="preserve">Elaborar </w:t>
+            </w:r>
+            <w:r>
+              <w:rPr>
+                <w:rFonts w:ascii="Arial" w:hAnsi="Arial" w:cs="Arial"/>
+                <w:i/>
+                <w:color w:val="404040" w:themeColor="text1" w:themeTint="BF"/>
+                <w:sz w:val="18"/>
+                <w:szCs w:val="18"/>
+              </w:rPr>
+              <w:t>Arquitectura de Software</w:t>
             </w:r>
             <w:r>
               <w:rPr>
@@ -5292,19 +5442,7 @@
                 <w:sz w:val="18"/>
                 <w:szCs w:val="18"/>
               </w:rPr>
-              <w:t>07/1</w:t>
-            </w:r>
-            <w:bookmarkStart w:id="0" w:name="_GoBack"/>
-            <w:bookmarkEnd w:id="0"/>
-            <w:r>
-              <w:rPr>
-                <w:rFonts w:ascii="Arial" w:hAnsi="Arial" w:cs="Arial"/>
-                <w:i/>
-                <w:color w:val="404040" w:themeColor="text1" w:themeTint="BF"/>
-                <w:sz w:val="18"/>
-                <w:szCs w:val="18"/>
-              </w:rPr>
-              <w:t>0</w:t>
+              <w:t>07/10</w:t>
             </w:r>
             <w:r>
               <w:rPr>
@@ -5391,7 +5529,17 @@
                 <w:sz w:val="18"/>
                 <w:szCs w:val="18"/>
               </w:rPr>
-              <w:t xml:space="preserve">Elaboración de Arquitectura </w:t>
+              <w:t xml:space="preserve">Elaborar </w:t>
+            </w:r>
+            <w:r>
+              <w:rPr>
+                <w:rFonts w:ascii="Arial" w:hAnsi="Arial" w:cs="Arial"/>
+                <w:i/>
+                <w:color w:val="404040" w:themeColor="text1" w:themeTint="BF"/>
+                <w:sz w:val="18"/>
+                <w:szCs w:val="18"/>
+              </w:rPr>
+              <w:t xml:space="preserve">Arquitectura </w:t>
             </w:r>
             <w:r>
               <w:rPr>
@@ -5558,7 +5706,17 @@
                 <w:sz w:val="18"/>
                 <w:szCs w:val="18"/>
               </w:rPr>
-              <w:t>Elaboración de Diseño Detallado de Software</w:t>
+              <w:t xml:space="preserve">Elaborar </w:t>
+            </w:r>
+            <w:r>
+              <w:rPr>
+                <w:rFonts w:ascii="Arial" w:hAnsi="Arial" w:cs="Arial"/>
+                <w:i/>
+                <w:color w:val="404040" w:themeColor="text1" w:themeTint="BF"/>
+                <w:sz w:val="18"/>
+                <w:szCs w:val="18"/>
+              </w:rPr>
+              <w:t>Diseño Detallado de Software</w:t>
             </w:r>
           </w:p>
         </w:tc>
@@ -5712,7 +5870,7 @@
                 <w:sz w:val="18"/>
                 <w:szCs w:val="18"/>
               </w:rPr>
-              <w:t xml:space="preserve">Fase de </w:t>
+              <w:t xml:space="preserve"> </w:t>
             </w:r>
             <w:r>
               <w:rPr>
@@ -5722,7 +5880,27 @@
                 <w:sz w:val="18"/>
                 <w:szCs w:val="18"/>
               </w:rPr>
-              <w:t>Diseño Finalizado</w:t>
+              <w:t>Línea Base</w:t>
+            </w:r>
+            <w:r>
+              <w:rPr>
+                <w:rFonts w:ascii="Arial" w:hAnsi="Arial" w:cs="Arial"/>
+                <w:i/>
+                <w:color w:val="FF0000"/>
+                <w:sz w:val="18"/>
+                <w:szCs w:val="18"/>
+              </w:rPr>
+              <w:t xml:space="preserve"> de </w:t>
+            </w:r>
+            <w:r>
+              <w:rPr>
+                <w:rFonts w:ascii="Arial" w:hAnsi="Arial" w:cs="Arial"/>
+                <w:i/>
+                <w:color w:val="FF0000"/>
+                <w:sz w:val="18"/>
+                <w:szCs w:val="18"/>
+              </w:rPr>
+              <w:t xml:space="preserve">Diseño </w:t>
             </w:r>
           </w:p>
         </w:tc>
@@ -6074,6 +6252,16 @@
                 <w:sz w:val="18"/>
                 <w:szCs w:val="18"/>
               </w:rPr>
+              <w:t xml:space="preserve">Implementar </w:t>
+            </w:r>
+            <w:r>
+              <w:rPr>
+                <w:rFonts w:ascii="Arial" w:hAnsi="Arial" w:cs="Arial"/>
+                <w:i/>
+                <w:color w:val="404040" w:themeColor="text1" w:themeTint="BF"/>
+                <w:sz w:val="18"/>
+                <w:szCs w:val="18"/>
+              </w:rPr>
               <w:t>Casos de Prueba unitarias x Casos de Usos</w:t>
             </w:r>
           </w:p>
@@ -6228,8 +6416,7 @@
                 <w:sz w:val="18"/>
                 <w:szCs w:val="18"/>
               </w:rPr>
-              <w:lastRenderedPageBreak/>
-              <w:t xml:space="preserve">Hito 4: Fase </w:t>
+              <w:t xml:space="preserve">Hito 4: </w:t>
             </w:r>
             <w:r>
               <w:rPr>
@@ -6239,6 +6426,36 @@
                 <w:sz w:val="18"/>
                 <w:szCs w:val="18"/>
               </w:rPr>
+              <w:t xml:space="preserve"> </w:t>
+            </w:r>
+            <w:r>
+              <w:rPr>
+                <w:rFonts w:ascii="Arial" w:hAnsi="Arial" w:cs="Arial"/>
+                <w:i/>
+                <w:color w:val="FF0000"/>
+                <w:sz w:val="18"/>
+                <w:szCs w:val="18"/>
+              </w:rPr>
+              <w:t>Línea Base</w:t>
+            </w:r>
+            <w:r>
+              <w:rPr>
+                <w:rFonts w:ascii="Arial" w:hAnsi="Arial" w:cs="Arial"/>
+                <w:i/>
+                <w:color w:val="FF0000"/>
+                <w:sz w:val="18"/>
+                <w:szCs w:val="18"/>
+              </w:rPr>
+              <w:t xml:space="preserve"> </w:t>
+            </w:r>
+            <w:r>
+              <w:rPr>
+                <w:rFonts w:ascii="Arial" w:hAnsi="Arial" w:cs="Arial"/>
+                <w:i/>
+                <w:color w:val="FF0000"/>
+                <w:sz w:val="18"/>
+                <w:szCs w:val="18"/>
+              </w:rPr>
               <w:t xml:space="preserve">de </w:t>
             </w:r>
             <w:r>
@@ -6249,7 +6466,7 @@
                 <w:sz w:val="18"/>
                 <w:szCs w:val="18"/>
               </w:rPr>
-              <w:t>Construcción Finalizado</w:t>
+              <w:t>Construcción</w:t>
             </w:r>
           </w:p>
         </w:tc>
@@ -6363,6 +6580,7 @@
                 <w:sz w:val="18"/>
                 <w:szCs w:val="18"/>
               </w:rPr>
+              <w:lastRenderedPageBreak/>
               <w:t>Pruebas</w:t>
             </w:r>
           </w:p>
@@ -6457,7 +6675,17 @@
                 <w:sz w:val="18"/>
                 <w:szCs w:val="18"/>
               </w:rPr>
-              <w:t xml:space="preserve">Ejecución de Caso de Prueba </w:t>
+              <w:t>Ejecutar</w:t>
+            </w:r>
+            <w:r>
+              <w:rPr>
+                <w:rFonts w:ascii="Arial" w:hAnsi="Arial" w:cs="Arial"/>
+                <w:i/>
+                <w:color w:val="404040" w:themeColor="text1" w:themeTint="BF"/>
+                <w:sz w:val="18"/>
+                <w:szCs w:val="18"/>
+              </w:rPr>
+              <w:t xml:space="preserve"> Caso de Prueba </w:t>
             </w:r>
           </w:p>
         </w:tc>
@@ -6613,6 +6841,16 @@
                 <w:sz w:val="18"/>
                 <w:szCs w:val="18"/>
               </w:rPr>
+              <w:t xml:space="preserve">Realizar </w:t>
+            </w:r>
+            <w:r>
+              <w:rPr>
+                <w:rFonts w:ascii="Arial" w:hAnsi="Arial" w:cs="Arial"/>
+                <w:i/>
+                <w:color w:val="404040" w:themeColor="text1" w:themeTint="BF"/>
+                <w:sz w:val="18"/>
+                <w:szCs w:val="18"/>
+              </w:rPr>
               <w:t>Pruebas de aceptación de usuario</w:t>
             </w:r>
           </w:p>
@@ -6737,7 +6975,47 @@
                 <w:sz w:val="18"/>
                 <w:szCs w:val="18"/>
               </w:rPr>
-              <w:t>Hito 5: Fase de Pruebas Finalizada</w:t>
+              <w:t xml:space="preserve">Hito 5: </w:t>
+            </w:r>
+            <w:r>
+              <w:rPr>
+                <w:rFonts w:ascii="Arial" w:hAnsi="Arial" w:cs="Arial"/>
+                <w:i/>
+                <w:color w:val="FF0000"/>
+                <w:sz w:val="18"/>
+                <w:szCs w:val="18"/>
+              </w:rPr>
+              <w:t xml:space="preserve"> </w:t>
+            </w:r>
+            <w:r>
+              <w:rPr>
+                <w:rFonts w:ascii="Arial" w:hAnsi="Arial" w:cs="Arial"/>
+                <w:i/>
+                <w:color w:val="FF0000"/>
+                <w:sz w:val="18"/>
+                <w:szCs w:val="18"/>
+              </w:rPr>
+              <w:t>Línea Base</w:t>
+            </w:r>
+            <w:r>
+              <w:rPr>
+                <w:rFonts w:ascii="Arial" w:hAnsi="Arial" w:cs="Arial"/>
+                <w:i/>
+                <w:color w:val="FF0000"/>
+                <w:sz w:val="18"/>
+                <w:szCs w:val="18"/>
+              </w:rPr>
+              <w:t xml:space="preserve"> </w:t>
+            </w:r>
+            <w:r>
+              <w:rPr>
+                <w:rFonts w:ascii="Arial" w:hAnsi="Arial" w:cs="Arial"/>
+                <w:i/>
+                <w:color w:val="FF0000"/>
+                <w:sz w:val="18"/>
+                <w:szCs w:val="18"/>
+              </w:rPr>
+              <w:t>de Pruebas</w:t>
             </w:r>
           </w:p>
         </w:tc>
@@ -6838,20 +7116,30 @@
               <w:rPr>
                 <w:rFonts w:ascii="Arial" w:hAnsi="Arial" w:cs="Arial"/>
                 <w:i/>
-                <w:color w:val="FF0000"/>
-                <w:sz w:val="18"/>
-                <w:szCs w:val="18"/>
-              </w:rPr>
-            </w:pPr>
-            <w:r>
-              <w:rPr>
-                <w:rFonts w:ascii="Arial" w:hAnsi="Arial" w:cs="Arial"/>
-                <w:i/>
-                <w:color w:val="FF0000"/>
-                <w:sz w:val="18"/>
-                <w:szCs w:val="18"/>
-              </w:rPr>
-              <w:t>Hito 6: Proyecto Terminado</w:t>
+                <w:color w:val="404040" w:themeColor="text1" w:themeTint="BF"/>
+                <w:sz w:val="18"/>
+                <w:szCs w:val="18"/>
+              </w:rPr>
+            </w:pPr>
+            <w:r>
+              <w:rPr>
+                <w:rFonts w:ascii="Arial" w:hAnsi="Arial" w:cs="Arial"/>
+                <w:i/>
+                <w:color w:val="404040" w:themeColor="text1" w:themeTint="BF"/>
+                <w:sz w:val="18"/>
+                <w:szCs w:val="18"/>
+              </w:rPr>
+              <w:t>Despliegue</w:t>
+            </w:r>
+            <w:r>
+              <w:rPr>
+                <w:rFonts w:ascii="Arial" w:hAnsi="Arial" w:cs="Arial"/>
+                <w:i/>
+                <w:color w:val="404040" w:themeColor="text1" w:themeTint="BF"/>
+                <w:sz w:val="18"/>
+                <w:szCs w:val="18"/>
+              </w:rPr>
+              <w:t xml:space="preserve"> y Cierre</w:t>
             </w:r>
           </w:p>
         </w:tc>
@@ -6890,16 +7178,6 @@
                 <w:szCs w:val="18"/>
               </w:rPr>
             </w:pPr>
-            <w:r>
-              <w:rPr>
-                <w:rFonts w:ascii="Arial" w:hAnsi="Arial" w:cs="Arial"/>
-                <w:i/>
-                <w:color w:val="404040" w:themeColor="text1" w:themeTint="BF"/>
-                <w:sz w:val="18"/>
-                <w:szCs w:val="18"/>
-              </w:rPr>
-              <w:t>01/12/2019</w:t>
-            </w:r>
           </w:p>
         </w:tc>
         <w:tc>
@@ -6919,15 +7197,489 @@
                 <w:szCs w:val="18"/>
               </w:rPr>
             </w:pPr>
-            <w:r>
-              <w:rPr>
-                <w:rFonts w:ascii="Arial" w:hAnsi="Arial" w:cs="Arial"/>
-                <w:i/>
-                <w:color w:val="404040" w:themeColor="text1" w:themeTint="BF"/>
-                <w:sz w:val="18"/>
-                <w:szCs w:val="18"/>
-              </w:rPr>
-              <w:t>01/12/2019</w:t>
+          </w:p>
+        </w:tc>
+      </w:tr>
+      <w:tr>
+        <w:trPr>
+          <w:trHeight w:val="340"/>
+        </w:trPr>
+        <w:tc>
+          <w:tcPr>
+            <w:tcW w:w="3686" w:type="dxa"/>
+            <w:shd w:val="clear" w:color="auto" w:fill="FFFFFF" w:themeFill="background1"/>
+            <w:vAlign w:val="center"/>
+          </w:tcPr>
+          <w:p>
+            <w:pPr>
+              <w:pStyle w:val="Prrafodelista"/>
+              <w:numPr>
+                <w:ilvl w:val="1"/>
+                <w:numId w:val="5"/>
+              </w:numPr>
+              <w:rPr>
+                <w:rFonts w:ascii="Arial" w:hAnsi="Arial" w:cs="Arial"/>
+                <w:i/>
+                <w:color w:val="404040" w:themeColor="text1" w:themeTint="BF"/>
+                <w:sz w:val="18"/>
+                <w:szCs w:val="18"/>
+              </w:rPr>
+            </w:pPr>
+            <w:r>
+              <w:rPr>
+                <w:rFonts w:ascii="Arial" w:hAnsi="Arial" w:cs="Arial"/>
+                <w:i/>
+                <w:color w:val="404040" w:themeColor="text1" w:themeTint="BF"/>
+                <w:sz w:val="18"/>
+                <w:szCs w:val="18"/>
+              </w:rPr>
+              <w:t>Realizar despliegue</w:t>
+            </w:r>
+          </w:p>
+        </w:tc>
+        <w:tc>
+          <w:tcPr>
+            <w:tcW w:w="2410" w:type="dxa"/>
+            <w:shd w:val="clear" w:color="auto" w:fill="FFFFFF" w:themeFill="background1"/>
+            <w:vAlign w:val="center"/>
+          </w:tcPr>
+          <w:p>
+            <w:pPr>
+              <w:rPr>
+                <w:rFonts w:ascii="Arial" w:hAnsi="Arial" w:cs="Arial"/>
+                <w:i/>
+                <w:color w:val="404040" w:themeColor="text1" w:themeTint="BF"/>
+                <w:sz w:val="18"/>
+                <w:szCs w:val="18"/>
+              </w:rPr>
+            </w:pPr>
+            <w:r>
+              <w:rPr>
+                <w:rFonts w:ascii="Arial" w:hAnsi="Arial" w:cs="Arial"/>
+                <w:i/>
+                <w:color w:val="404040" w:themeColor="text1" w:themeTint="BF"/>
+                <w:sz w:val="18"/>
+                <w:szCs w:val="18"/>
+              </w:rPr>
+              <w:t xml:space="preserve">Equipo de despliegue </w:t>
+            </w:r>
+          </w:p>
+        </w:tc>
+        <w:tc>
+          <w:tcPr>
+            <w:tcW w:w="1171" w:type="dxa"/>
+            <w:shd w:val="clear" w:color="auto" w:fill="FFFFFF" w:themeFill="background1"/>
+            <w:vAlign w:val="center"/>
+          </w:tcPr>
+          <w:p>
+            <w:pPr>
+              <w:jc w:val="center"/>
+              <w:rPr>
+                <w:rFonts w:ascii="Arial" w:hAnsi="Arial" w:cs="Arial"/>
+                <w:i/>
+                <w:color w:val="404040" w:themeColor="text1" w:themeTint="BF"/>
+                <w:sz w:val="18"/>
+                <w:szCs w:val="18"/>
+              </w:rPr>
+            </w:pPr>
+            <w:r>
+              <w:rPr>
+                <w:rFonts w:ascii="Arial" w:hAnsi="Arial" w:cs="Arial"/>
+                <w:i/>
+                <w:color w:val="404040" w:themeColor="text1" w:themeTint="BF"/>
+                <w:sz w:val="18"/>
+                <w:szCs w:val="18"/>
+              </w:rPr>
+              <w:t>02</w:t>
+            </w:r>
+            <w:r>
+              <w:rPr>
+                <w:rFonts w:ascii="Arial" w:hAnsi="Arial" w:cs="Arial"/>
+                <w:i/>
+                <w:color w:val="404040" w:themeColor="text1" w:themeTint="BF"/>
+                <w:sz w:val="18"/>
+                <w:szCs w:val="18"/>
+              </w:rPr>
+              <w:t>/1</w:t>
+            </w:r>
+            <w:r>
+              <w:rPr>
+                <w:rFonts w:ascii="Arial" w:hAnsi="Arial" w:cs="Arial"/>
+                <w:i/>
+                <w:color w:val="404040" w:themeColor="text1" w:themeTint="BF"/>
+                <w:sz w:val="18"/>
+                <w:szCs w:val="18"/>
+              </w:rPr>
+              <w:t>2</w:t>
+            </w:r>
+            <w:r>
+              <w:rPr>
+                <w:rFonts w:ascii="Arial" w:hAnsi="Arial" w:cs="Arial"/>
+                <w:i/>
+                <w:color w:val="404040" w:themeColor="text1" w:themeTint="BF"/>
+                <w:sz w:val="18"/>
+                <w:szCs w:val="18"/>
+              </w:rPr>
+              <w:t>/2019</w:t>
+            </w:r>
+          </w:p>
+        </w:tc>
+        <w:tc>
+          <w:tcPr>
+            <w:tcW w:w="1276" w:type="dxa"/>
+            <w:shd w:val="clear" w:color="auto" w:fill="FFFFFF" w:themeFill="background1"/>
+            <w:vAlign w:val="center"/>
+          </w:tcPr>
+          <w:p>
+            <w:pPr>
+              <w:jc w:val="center"/>
+              <w:rPr>
+                <w:rFonts w:ascii="Arial" w:hAnsi="Arial" w:cs="Arial"/>
+                <w:i/>
+                <w:color w:val="404040" w:themeColor="text1" w:themeTint="BF"/>
+                <w:sz w:val="18"/>
+                <w:szCs w:val="18"/>
+              </w:rPr>
+            </w:pPr>
+            <w:r>
+              <w:rPr>
+                <w:rFonts w:ascii="Arial" w:hAnsi="Arial" w:cs="Arial"/>
+                <w:i/>
+                <w:color w:val="404040" w:themeColor="text1" w:themeTint="BF"/>
+                <w:sz w:val="18"/>
+                <w:szCs w:val="18"/>
+              </w:rPr>
+              <w:t>02</w:t>
+            </w:r>
+            <w:r>
+              <w:rPr>
+                <w:rFonts w:ascii="Arial" w:hAnsi="Arial" w:cs="Arial"/>
+                <w:i/>
+                <w:color w:val="404040" w:themeColor="text1" w:themeTint="BF"/>
+                <w:sz w:val="18"/>
+                <w:szCs w:val="18"/>
+              </w:rPr>
+              <w:t>/12/2019</w:t>
+            </w:r>
+          </w:p>
+        </w:tc>
+      </w:tr>
+      <w:tr>
+        <w:trPr>
+          <w:trHeight w:val="340"/>
+        </w:trPr>
+        <w:tc>
+          <w:tcPr>
+            <w:tcW w:w="3686" w:type="dxa"/>
+            <w:shd w:val="clear" w:color="auto" w:fill="FFFFFF" w:themeFill="background1"/>
+            <w:vAlign w:val="center"/>
+          </w:tcPr>
+          <w:p>
+            <w:pPr>
+              <w:pStyle w:val="Prrafodelista"/>
+              <w:numPr>
+                <w:ilvl w:val="1"/>
+                <w:numId w:val="5"/>
+              </w:numPr>
+              <w:rPr>
+                <w:rFonts w:ascii="Arial" w:hAnsi="Arial" w:cs="Arial"/>
+                <w:i/>
+                <w:color w:val="404040" w:themeColor="text1" w:themeTint="BF"/>
+                <w:sz w:val="18"/>
+                <w:szCs w:val="18"/>
+              </w:rPr>
+            </w:pPr>
+            <w:r>
+              <w:rPr>
+                <w:rFonts w:ascii="Arial" w:hAnsi="Arial" w:cs="Arial"/>
+                <w:i/>
+                <w:color w:val="404040" w:themeColor="text1" w:themeTint="BF"/>
+                <w:sz w:val="18"/>
+                <w:szCs w:val="18"/>
+              </w:rPr>
+              <w:t>Elaborar Acta de cierre de proyecto</w:t>
+            </w:r>
+          </w:p>
+        </w:tc>
+        <w:tc>
+          <w:tcPr>
+            <w:tcW w:w="2410" w:type="dxa"/>
+            <w:shd w:val="clear" w:color="auto" w:fill="FFFFFF" w:themeFill="background1"/>
+            <w:vAlign w:val="center"/>
+          </w:tcPr>
+          <w:p>
+            <w:pPr>
+              <w:rPr>
+                <w:rFonts w:ascii="Arial" w:hAnsi="Arial" w:cs="Arial"/>
+                <w:i/>
+                <w:color w:val="404040" w:themeColor="text1" w:themeTint="BF"/>
+                <w:sz w:val="18"/>
+                <w:szCs w:val="18"/>
+              </w:rPr>
+            </w:pPr>
+            <w:r>
+              <w:rPr>
+                <w:rFonts w:ascii="Arial" w:hAnsi="Arial" w:cs="Arial"/>
+                <w:i/>
+                <w:color w:val="404040" w:themeColor="text1" w:themeTint="BF"/>
+                <w:sz w:val="18"/>
+                <w:szCs w:val="18"/>
+              </w:rPr>
+              <w:t>Jefe de Proyecto</w:t>
+            </w:r>
+          </w:p>
+        </w:tc>
+        <w:tc>
+          <w:tcPr>
+            <w:tcW w:w="1171" w:type="dxa"/>
+            <w:shd w:val="clear" w:color="auto" w:fill="FFFFFF" w:themeFill="background1"/>
+            <w:vAlign w:val="center"/>
+          </w:tcPr>
+          <w:p>
+            <w:pPr>
+              <w:jc w:val="center"/>
+              <w:rPr>
+                <w:rFonts w:ascii="Arial" w:hAnsi="Arial" w:cs="Arial"/>
+                <w:i/>
+                <w:color w:val="404040" w:themeColor="text1" w:themeTint="BF"/>
+                <w:sz w:val="18"/>
+                <w:szCs w:val="18"/>
+              </w:rPr>
+            </w:pPr>
+            <w:r>
+              <w:rPr>
+                <w:rFonts w:ascii="Arial" w:hAnsi="Arial" w:cs="Arial"/>
+                <w:i/>
+                <w:color w:val="404040" w:themeColor="text1" w:themeTint="BF"/>
+                <w:sz w:val="18"/>
+                <w:szCs w:val="18"/>
+              </w:rPr>
+              <w:t>03/12</w:t>
+            </w:r>
+            <w:r>
+              <w:rPr>
+                <w:rFonts w:ascii="Arial" w:hAnsi="Arial" w:cs="Arial"/>
+                <w:i/>
+                <w:color w:val="404040" w:themeColor="text1" w:themeTint="BF"/>
+                <w:sz w:val="18"/>
+                <w:szCs w:val="18"/>
+              </w:rPr>
+              <w:t>/2019</w:t>
+            </w:r>
+          </w:p>
+        </w:tc>
+        <w:tc>
+          <w:tcPr>
+            <w:tcW w:w="1276" w:type="dxa"/>
+            <w:shd w:val="clear" w:color="auto" w:fill="FFFFFF" w:themeFill="background1"/>
+            <w:vAlign w:val="center"/>
+          </w:tcPr>
+          <w:p>
+            <w:pPr>
+              <w:jc w:val="center"/>
+              <w:rPr>
+                <w:rFonts w:ascii="Arial" w:hAnsi="Arial" w:cs="Arial"/>
+                <w:i/>
+                <w:color w:val="404040" w:themeColor="text1" w:themeTint="BF"/>
+                <w:sz w:val="18"/>
+                <w:szCs w:val="18"/>
+              </w:rPr>
+            </w:pPr>
+            <w:r>
+              <w:rPr>
+                <w:rFonts w:ascii="Arial" w:hAnsi="Arial" w:cs="Arial"/>
+                <w:i/>
+                <w:color w:val="404040" w:themeColor="text1" w:themeTint="BF"/>
+                <w:sz w:val="18"/>
+                <w:szCs w:val="18"/>
+              </w:rPr>
+              <w:t>03</w:t>
+            </w:r>
+            <w:r>
+              <w:rPr>
+                <w:rFonts w:ascii="Arial" w:hAnsi="Arial" w:cs="Arial"/>
+                <w:i/>
+                <w:color w:val="404040" w:themeColor="text1" w:themeTint="BF"/>
+                <w:sz w:val="18"/>
+                <w:szCs w:val="18"/>
+              </w:rPr>
+              <w:t>/12/2019</w:t>
+            </w:r>
+          </w:p>
+        </w:tc>
+      </w:tr>
+      <w:tr>
+        <w:trPr>
+          <w:trHeight w:val="340"/>
+        </w:trPr>
+        <w:tc>
+          <w:tcPr>
+            <w:tcW w:w="3686" w:type="dxa"/>
+            <w:shd w:val="clear" w:color="auto" w:fill="FFFFFF" w:themeFill="background1"/>
+            <w:vAlign w:val="center"/>
+          </w:tcPr>
+          <w:p>
+            <w:pPr>
+              <w:pStyle w:val="Prrafodelista"/>
+              <w:numPr>
+                <w:ilvl w:val="1"/>
+                <w:numId w:val="5"/>
+              </w:numPr>
+              <w:rPr>
+                <w:rFonts w:ascii="Arial" w:hAnsi="Arial" w:cs="Arial"/>
+                <w:i/>
+                <w:color w:val="FF0000"/>
+                <w:sz w:val="18"/>
+                <w:szCs w:val="18"/>
+              </w:rPr>
+            </w:pPr>
+            <w:r>
+              <w:rPr>
+                <w:rFonts w:ascii="Arial" w:hAnsi="Arial" w:cs="Arial"/>
+                <w:i/>
+                <w:color w:val="FF0000"/>
+                <w:sz w:val="18"/>
+                <w:szCs w:val="18"/>
+              </w:rPr>
+              <w:t xml:space="preserve">Hito 6: </w:t>
+            </w:r>
+            <w:r>
+              <w:rPr>
+                <w:rFonts w:ascii="Arial" w:hAnsi="Arial" w:cs="Arial"/>
+                <w:i/>
+                <w:color w:val="FF0000"/>
+                <w:sz w:val="18"/>
+                <w:szCs w:val="18"/>
+              </w:rPr>
+              <w:t xml:space="preserve"> </w:t>
+            </w:r>
+            <w:r>
+              <w:rPr>
+                <w:rFonts w:ascii="Arial" w:hAnsi="Arial" w:cs="Arial"/>
+                <w:i/>
+                <w:color w:val="FF0000"/>
+                <w:sz w:val="18"/>
+                <w:szCs w:val="18"/>
+              </w:rPr>
+              <w:t>Línea Base</w:t>
+            </w:r>
+            <w:r>
+              <w:rPr>
+                <w:rFonts w:ascii="Arial" w:hAnsi="Arial" w:cs="Arial"/>
+                <w:i/>
+                <w:color w:val="FF0000"/>
+                <w:sz w:val="18"/>
+                <w:szCs w:val="18"/>
+              </w:rPr>
+              <w:t xml:space="preserve"> </w:t>
+            </w:r>
+            <w:r>
+              <w:rPr>
+                <w:rFonts w:ascii="Arial" w:hAnsi="Arial" w:cs="Arial"/>
+                <w:i/>
+                <w:color w:val="FF0000"/>
+                <w:sz w:val="18"/>
+                <w:szCs w:val="18"/>
+              </w:rPr>
+              <w:t>Cierre de Proyecto</w:t>
+            </w:r>
+          </w:p>
+        </w:tc>
+        <w:tc>
+          <w:tcPr>
+            <w:tcW w:w="2410" w:type="dxa"/>
+            <w:shd w:val="clear" w:color="auto" w:fill="FFFFFF" w:themeFill="background1"/>
+            <w:vAlign w:val="center"/>
+          </w:tcPr>
+          <w:p>
+            <w:pPr>
+              <w:rPr>
+                <w:rFonts w:ascii="Arial" w:hAnsi="Arial" w:cs="Arial"/>
+                <w:i/>
+                <w:color w:val="FF0000"/>
+                <w:sz w:val="18"/>
+                <w:szCs w:val="18"/>
+              </w:rPr>
+            </w:pPr>
+          </w:p>
+        </w:tc>
+        <w:tc>
+          <w:tcPr>
+            <w:tcW w:w="1171" w:type="dxa"/>
+            <w:shd w:val="clear" w:color="auto" w:fill="FFFFFF" w:themeFill="background1"/>
+            <w:vAlign w:val="center"/>
+          </w:tcPr>
+          <w:p>
+            <w:pPr>
+              <w:jc w:val="center"/>
+              <w:rPr>
+                <w:rFonts w:ascii="Arial" w:hAnsi="Arial" w:cs="Arial"/>
+                <w:i/>
+                <w:color w:val="404040" w:themeColor="text1" w:themeTint="BF"/>
+                <w:sz w:val="18"/>
+                <w:szCs w:val="18"/>
+              </w:rPr>
+            </w:pPr>
+            <w:r>
+              <w:rPr>
+                <w:rFonts w:ascii="Arial" w:hAnsi="Arial" w:cs="Arial"/>
+                <w:i/>
+                <w:color w:val="404040" w:themeColor="text1" w:themeTint="BF"/>
+                <w:sz w:val="18"/>
+                <w:szCs w:val="18"/>
+              </w:rPr>
+              <w:t>03</w:t>
+            </w:r>
+            <w:r>
+              <w:rPr>
+                <w:rFonts w:ascii="Arial" w:hAnsi="Arial" w:cs="Arial"/>
+                <w:i/>
+                <w:color w:val="404040" w:themeColor="text1" w:themeTint="BF"/>
+                <w:sz w:val="18"/>
+                <w:szCs w:val="18"/>
+              </w:rPr>
+              <w:t>/12/2019</w:t>
+            </w:r>
+          </w:p>
+        </w:tc>
+        <w:tc>
+          <w:tcPr>
+            <w:tcW w:w="1276" w:type="dxa"/>
+            <w:shd w:val="clear" w:color="auto" w:fill="FFFFFF" w:themeFill="background1"/>
+            <w:vAlign w:val="center"/>
+          </w:tcPr>
+          <w:p>
+            <w:pPr>
+              <w:jc w:val="center"/>
+              <w:rPr>
+                <w:rFonts w:ascii="Arial" w:hAnsi="Arial" w:cs="Arial"/>
+                <w:i/>
+                <w:color w:val="404040" w:themeColor="text1" w:themeTint="BF"/>
+                <w:sz w:val="18"/>
+                <w:szCs w:val="18"/>
+              </w:rPr>
+            </w:pPr>
+            <w:r>
+              <w:rPr>
+                <w:rFonts w:ascii="Arial" w:hAnsi="Arial" w:cs="Arial"/>
+                <w:i/>
+                <w:color w:val="404040" w:themeColor="text1" w:themeTint="BF"/>
+                <w:sz w:val="18"/>
+                <w:szCs w:val="18"/>
+              </w:rPr>
+              <w:t>03</w:t>
+            </w:r>
+            <w:bookmarkStart w:id="0" w:name="_GoBack"/>
+            <w:bookmarkEnd w:id="0"/>
+            <w:r>
+              <w:rPr>
+                <w:rFonts w:ascii="Arial" w:hAnsi="Arial" w:cs="Arial"/>
+                <w:i/>
+                <w:color w:val="404040" w:themeColor="text1" w:themeTint="BF"/>
+                <w:sz w:val="18"/>
+                <w:szCs w:val="18"/>
+              </w:rPr>
+              <w:t>/12/2019</w:t>
             </w:r>
           </w:p>
         </w:tc>
@@ -8151,6 +8903,7 @@
                 <w:sz w:val="18"/>
                 <w:szCs w:val="18"/>
               </w:rPr>
+              <w:lastRenderedPageBreak/>
               <w:t xml:space="preserve">Sistema </w:t>
             </w:r>
             <w:r>
@@ -8229,7 +8982,6 @@
                 <w:sz w:val="18"/>
                 <w:szCs w:val="18"/>
               </w:rPr>
-              <w:lastRenderedPageBreak/>
               <w:t>Software de calidad con precio al alcance del cliente</w:t>
             </w:r>
             <w:r>
@@ -11433,7 +12185,7 @@
 </file>
 
 <file path=word/endnotes.xml><?xml version="1.0" encoding="utf-8"?>
-<w:endnotes xmlns:wpc="http://schemas.microsoft.com/office/word/2010/wordprocessingCanvas" xmlns:cx="http://schemas.microsoft.com/office/drawing/2014/chartex" xmlns:cx1="http://schemas.microsoft.com/office/drawing/2015/9/8/chartex" xmlns:mc="http://schemas.openxmlformats.org/markup-compatibility/2006" xmlns:o="urn:schemas-microsoft-com:office:office" xmlns:r="http://schemas.openxmlformats.org/officeDocument/2006/relationships" xmlns:m="http://schemas.openxmlformats.org/officeDocument/2006/math" xmlns:v="urn:schemas-microsoft-com:vml" xmlns:wp14="http://schemas.microsoft.com/office/word/2010/wordprocessingDrawing" xmlns:wp="http://schemas.openxmlformats.org/drawingml/2006/wordprocessingDrawing" xmlns:w10="urn:schemas-microsoft-com:office:word" xmlns:w="http://schemas.openxmlformats.org/wordprocessingml/2006/main" xmlns:w14="http://schemas.microsoft.com/office/word/2010/wordml" xmlns:w15="http://schemas.microsoft.com/office/word/2012/wordml" xmlns:w16se="http://schemas.microsoft.com/office/word/2015/wordml/symex" xmlns:wpg="http://schemas.microsoft.com/office/word/2010/wordprocessingGroup" xmlns:wpi="http://schemas.microsoft.com/office/word/2010/wordprocessingInk" xmlns:wne="http://schemas.microsoft.com/office/word/2006/wordml" xmlns:wps="http://schemas.microsoft.com/office/word/2010/wordprocessingShape" mc:Ignorable="w14 w15 w16se wp14">
+<w:endnotes xmlns:wpc="http://schemas.microsoft.com/office/word/2010/wordprocessingCanvas" xmlns:mc="http://schemas.openxmlformats.org/markup-compatibility/2006" xmlns:o="urn:schemas-microsoft-com:office:office" xmlns:r="http://schemas.openxmlformats.org/officeDocument/2006/relationships" xmlns:m="http://schemas.openxmlformats.org/officeDocument/2006/math" xmlns:v="urn:schemas-microsoft-com:vml" xmlns:wp14="http://schemas.microsoft.com/office/word/2010/wordprocessingDrawing" xmlns:wp="http://schemas.openxmlformats.org/drawingml/2006/wordprocessingDrawing" xmlns:w10="urn:schemas-microsoft-com:office:word" xmlns:w="http://schemas.openxmlformats.org/wordprocessingml/2006/main" xmlns:w14="http://schemas.microsoft.com/office/word/2010/wordml" xmlns:w15="http://schemas.microsoft.com/office/word/2012/wordml" xmlns:wpg="http://schemas.microsoft.com/office/word/2010/wordprocessingGroup" xmlns:wpi="http://schemas.microsoft.com/office/word/2010/wordprocessingInk" xmlns:wne="http://schemas.microsoft.com/office/word/2006/wordml" xmlns:wps="http://schemas.microsoft.com/office/word/2010/wordprocessingShape" mc:Ignorable="w14 w15 wp14">
   <w:endnote w:type="separator" w:id="-1">
     <w:p>
       <w:r>
@@ -11452,7 +12204,7 @@
 </file>
 
 <file path=word/footnotes.xml><?xml version="1.0" encoding="utf-8"?>
-<w:footnotes xmlns:wpc="http://schemas.microsoft.com/office/word/2010/wordprocessingCanvas" xmlns:cx="http://schemas.microsoft.com/office/drawing/2014/chartex" xmlns:cx1="http://schemas.microsoft.com/office/drawing/2015/9/8/chartex" xmlns:mc="http://schemas.openxmlformats.org/markup-compatibility/2006" xmlns:o="urn:schemas-microsoft-com:office:office" xmlns:r="http://schemas.openxmlformats.org/officeDocument/2006/relationships" xmlns:m="http://schemas.openxmlformats.org/officeDocument/2006/math" xmlns:v="urn:schemas-microsoft-com:vml" xmlns:wp14="http://schemas.microsoft.com/office/word/2010/wordprocessingDrawing" xmlns:wp="http://schemas.openxmlformats.org/drawingml/2006/wordprocessingDrawing" xmlns:w10="urn:schemas-microsoft-com:office:word" xmlns:w="http://schemas.openxmlformats.org/wordprocessingml/2006/main" xmlns:w14="http://schemas.microsoft.com/office/word/2010/wordml" xmlns:w15="http://schemas.microsoft.com/office/word/2012/wordml" xmlns:w16se="http://schemas.microsoft.com/office/word/2015/wordml/symex" xmlns:wpg="http://schemas.microsoft.com/office/word/2010/wordprocessingGroup" xmlns:wpi="http://schemas.microsoft.com/office/word/2010/wordprocessingInk" xmlns:wne="http://schemas.microsoft.com/office/word/2006/wordml" xmlns:wps="http://schemas.microsoft.com/office/word/2010/wordprocessingShape" mc:Ignorable="w14 w15 w16se wp14">
+<w:footnotes xmlns:wpc="http://schemas.microsoft.com/office/word/2010/wordprocessingCanvas" xmlns:mc="http://schemas.openxmlformats.org/markup-compatibility/2006" xmlns:o="urn:schemas-microsoft-com:office:office" xmlns:r="http://schemas.openxmlformats.org/officeDocument/2006/relationships" xmlns:m="http://schemas.openxmlformats.org/officeDocument/2006/math" xmlns:v="urn:schemas-microsoft-com:vml" xmlns:wp14="http://schemas.microsoft.com/office/word/2010/wordprocessingDrawing" xmlns:wp="http://schemas.openxmlformats.org/drawingml/2006/wordprocessingDrawing" xmlns:w10="urn:schemas-microsoft-com:office:word" xmlns:w="http://schemas.openxmlformats.org/wordprocessingml/2006/main" xmlns:w14="http://schemas.microsoft.com/office/word/2010/wordml" xmlns:w15="http://schemas.microsoft.com/office/word/2012/wordml" xmlns:wpg="http://schemas.microsoft.com/office/word/2010/wordprocessingGroup" xmlns:wpi="http://schemas.microsoft.com/office/word/2010/wordprocessingInk" xmlns:wne="http://schemas.microsoft.com/office/word/2006/wordml" xmlns:wps="http://schemas.microsoft.com/office/word/2010/wordprocessingShape" mc:Ignorable="w14 w15 wp14">
   <w:footnote w:type="separator" w:id="-1">
     <w:p>
       <w:r>
@@ -11471,7 +12223,7 @@
 </file>
 
 <file path=word/header1.xml><?xml version="1.0" encoding="utf-8"?>
-<w:hdr xmlns:wpc="http://schemas.microsoft.com/office/word/2010/wordprocessingCanvas" xmlns:cx="http://schemas.microsoft.com/office/drawing/2014/chartex" xmlns:cx1="http://schemas.microsoft.com/office/drawing/2015/9/8/chartex" xmlns:mc="http://schemas.openxmlformats.org/markup-compatibility/2006" xmlns:o="urn:schemas-microsoft-com:office:office" xmlns:r="http://schemas.openxmlformats.org/officeDocument/2006/relationships" xmlns:m="http://schemas.openxmlformats.org/officeDocument/2006/math" xmlns:v="urn:schemas-microsoft-com:vml" xmlns:wp14="http://schemas.microsoft.com/office/word/2010/wordprocessingDrawing" xmlns:wp="http://schemas.openxmlformats.org/drawingml/2006/wordprocessingDrawing" xmlns:w10="urn:schemas-microsoft-com:office:word" xmlns:w="http://schemas.openxmlformats.org/wordprocessingml/2006/main" xmlns:w14="http://schemas.microsoft.com/office/word/2010/wordml" xmlns:w15="http://schemas.microsoft.com/office/word/2012/wordml" xmlns:w16se="http://schemas.microsoft.com/office/word/2015/wordml/symex" xmlns:wpg="http://schemas.microsoft.com/office/word/2010/wordprocessingGroup" xmlns:wpi="http://schemas.microsoft.com/office/word/2010/wordprocessingInk" xmlns:wne="http://schemas.microsoft.com/office/word/2006/wordml" xmlns:wps="http://schemas.microsoft.com/office/word/2010/wordprocessingShape" mc:Ignorable="w14 w15 w16se wp14">
+<w:hdr xmlns:wpc="http://schemas.microsoft.com/office/word/2010/wordprocessingCanvas" xmlns:mc="http://schemas.openxmlformats.org/markup-compatibility/2006" xmlns:o="urn:schemas-microsoft-com:office:office" xmlns:r="http://schemas.openxmlformats.org/officeDocument/2006/relationships" xmlns:m="http://schemas.openxmlformats.org/officeDocument/2006/math" xmlns:v="urn:schemas-microsoft-com:vml" xmlns:wp14="http://schemas.microsoft.com/office/word/2010/wordprocessingDrawing" xmlns:wp="http://schemas.openxmlformats.org/drawingml/2006/wordprocessingDrawing" xmlns:w10="urn:schemas-microsoft-com:office:word" xmlns:w="http://schemas.openxmlformats.org/wordprocessingml/2006/main" xmlns:w14="http://schemas.microsoft.com/office/word/2010/wordml" xmlns:w15="http://schemas.microsoft.com/office/word/2012/wordml" xmlns:wpg="http://schemas.microsoft.com/office/word/2010/wordprocessingGroup" xmlns:wpi="http://schemas.microsoft.com/office/word/2010/wordprocessingInk" xmlns:wne="http://schemas.microsoft.com/office/word/2006/wordml" xmlns:wps="http://schemas.microsoft.com/office/word/2010/wordprocessingShape" mc:Ignorable="w14 w15 wp14">
   <w:p>
     <w:pPr>
       <w:pStyle w:val="Encabezado"/>
@@ -11679,7 +12431,7 @@
             </wp:anchor>
           </w:drawing>
         </mc:Choice>
-        <mc:Fallback>
+        <mc:Fallback xmlns:w16se="http://schemas.microsoft.com/office/word/2015/wordml/symex" xmlns:cx1="http://schemas.microsoft.com/office/drawing/2015/9/8/chartex" xmlns:cx="http://schemas.microsoft.com/office/drawing/2014/chartex">
           <w:pict>
             <v:line w14:anchorId="27F95606" id="Line 27" o:spid="_x0000_s1026" style="position:absolute;z-index:251658752;visibility:visible;mso-wrap-style:square;mso-width-percent:0;mso-height-percent:0;mso-wrap-distance-left:9pt;mso-wrap-distance-top:-3e-5mm;mso-wrap-distance-right:9pt;mso-wrap-distance-bottom:-3e-5mm;mso-position-horizontal:absolute;mso-position-horizontal-relative:text;mso-position-vertical:absolute;mso-position-vertical-relative:text;mso-width-percent:0;mso-height-percent:0;mso-width-relative:page;mso-height-relative:page" from="0,-4.2pt" to="99pt,-4.2pt" o:gfxdata="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" stroked="f"/>
           </w:pict>
@@ -11762,7 +12514,7 @@
             </wp:anchor>
           </w:drawing>
         </mc:Choice>
-        <mc:Fallback>
+        <mc:Fallback xmlns:w16se="http://schemas.microsoft.com/office/word/2015/wordml/symex" xmlns:cx1="http://schemas.microsoft.com/office/drawing/2015/9/8/chartex" xmlns:cx="http://schemas.microsoft.com/office/drawing/2014/chartex">
           <w:pict>
             <v:line w14:anchorId="31194936" id="Line 26" o:spid="_x0000_s1026" style="position:absolute;z-index:251657728;visibility:visible;mso-wrap-style:square;mso-width-percent:0;mso-height-percent:0;mso-wrap-distance-left:9pt;mso-wrap-distance-top:-3e-5mm;mso-wrap-distance-right:9pt;mso-wrap-distance-bottom:-3e-5mm;mso-position-horizontal:absolute;mso-position-horizontal-relative:text;mso-position-vertical:absolute;mso-position-vertical-relative:text;mso-width-percent:0;mso-height-percent:0;mso-width-relative:page;mso-height-relative:page" from="0,14.8pt" to="81pt,14.8pt" o:gfxdata="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" stroked="f"/>
           </w:pict>
@@ -11863,7 +12615,7 @@
             </wp:anchor>
           </w:drawing>
         </mc:Choice>
-        <mc:Fallback>
+        <mc:Fallback xmlns:w16se="http://schemas.microsoft.com/office/word/2015/wordml/symex" xmlns:cx1="http://schemas.microsoft.com/office/drawing/2015/9/8/chartex" xmlns:cx="http://schemas.microsoft.com/office/drawing/2014/chartex">
           <w:pict>
             <v:line w14:anchorId="082D2A32" id="Line 16" o:spid="_x0000_s1026" style="position:absolute;z-index:251656704;visibility:visible;mso-wrap-style:square;mso-width-percent:0;mso-height-percent:0;mso-wrap-distance-left:9pt;mso-wrap-distance-top:-3e-5mm;mso-wrap-distance-right:9pt;mso-wrap-distance-bottom:-3e-5mm;mso-position-horizontal:absolute;mso-position-horizontal-relative:text;mso-position-vertical:absolute;mso-position-vertical-relative:text;mso-width-percent:0;mso-height-percent:0;mso-width-relative:page;mso-height-relative:page" from="0,-4.2pt" to="99pt,-4.2pt" o:gfxdata="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" stroked="f"/>
           </w:pict>
@@ -11948,7 +12700,7 @@
             </wp:anchor>
           </w:drawing>
         </mc:Choice>
-        <mc:Fallback>
+        <mc:Fallback xmlns:w16se="http://schemas.microsoft.com/office/word/2015/wordml/symex" xmlns:cx1="http://schemas.microsoft.com/office/drawing/2015/9/8/chartex" xmlns:cx="http://schemas.microsoft.com/office/drawing/2014/chartex">
           <w:pict>
             <v:line w14:anchorId="410189E2" id="Line 13" o:spid="_x0000_s1026" style="position:absolute;z-index:251655680;visibility:visible;mso-wrap-style:square;mso-width-percent:0;mso-height-percent:0;mso-wrap-distance-left:9pt;mso-wrap-distance-top:-3e-5mm;mso-wrap-distance-right:9pt;mso-wrap-distance-bottom:-3e-5mm;mso-position-horizontal:absolute;mso-position-horizontal-relative:text;mso-position-vertical:absolute;mso-position-vertical-relative:text;mso-width-percent:0;mso-height-percent:0;mso-width-relative:page;mso-height-relative:page" from="0,14.8pt" to="81pt,14.8pt" o:gfxdata="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" stroked="f"/>
           </w:pict>
@@ -11960,7 +12712,7 @@
 </file>
 
 <file path=word/numbering.xml><?xml version="1.0" encoding="utf-8"?>
-<w:numbering xmlns:wpc="http://schemas.microsoft.com/office/word/2010/wordprocessingCanvas" xmlns:cx="http://schemas.microsoft.com/office/drawing/2014/chartex" xmlns:cx1="http://schemas.microsoft.com/office/drawing/2015/9/8/chartex" xmlns:mc="http://schemas.openxmlformats.org/markup-compatibility/2006" xmlns:o="urn:schemas-microsoft-com:office:office" xmlns:r="http://schemas.openxmlformats.org/officeDocument/2006/relationships" xmlns:m="http://schemas.openxmlformats.org/officeDocument/2006/math" xmlns:v="urn:schemas-microsoft-com:vml" xmlns:wp14="http://schemas.microsoft.com/office/word/2010/wordprocessingDrawing" xmlns:wp="http://schemas.openxmlformats.org/drawingml/2006/wordprocessingDrawing" xmlns:w10="urn:schemas-microsoft-com:office:word" xmlns:w="http://schemas.openxmlformats.org/wordprocessingml/2006/main" xmlns:w14="http://schemas.microsoft.com/office/word/2010/wordml" xmlns:w15="http://schemas.microsoft.com/office/word/2012/wordml" xmlns:w16se="http://schemas.microsoft.com/office/word/2015/wordml/symex" xmlns:wpg="http://schemas.microsoft.com/office/word/2010/wordprocessingGroup" xmlns:wpi="http://schemas.microsoft.com/office/word/2010/wordprocessingInk" xmlns:wne="http://schemas.microsoft.com/office/word/2006/wordml" xmlns:wps="http://schemas.microsoft.com/office/word/2010/wordprocessingShape" mc:Ignorable="w14 w15 w16se wp14">
+<w:numbering xmlns:wpc="http://schemas.microsoft.com/office/word/2010/wordprocessingCanvas" xmlns:mc="http://schemas.openxmlformats.org/markup-compatibility/2006" xmlns:o="urn:schemas-microsoft-com:office:office" xmlns:r="http://schemas.openxmlformats.org/officeDocument/2006/relationships" xmlns:m="http://schemas.openxmlformats.org/officeDocument/2006/math" xmlns:v="urn:schemas-microsoft-com:vml" xmlns:wp14="http://schemas.microsoft.com/office/word/2010/wordprocessingDrawing" xmlns:wp="http://schemas.openxmlformats.org/drawingml/2006/wordprocessingDrawing" xmlns:w10="urn:schemas-microsoft-com:office:word" xmlns:w="http://schemas.openxmlformats.org/wordprocessingml/2006/main" xmlns:w14="http://schemas.microsoft.com/office/word/2010/wordml" xmlns:w15="http://schemas.microsoft.com/office/word/2012/wordml" xmlns:wpg="http://schemas.microsoft.com/office/word/2010/wordprocessingGroup" xmlns:wpi="http://schemas.microsoft.com/office/word/2010/wordprocessingInk" xmlns:wne="http://schemas.microsoft.com/office/word/2006/wordml" xmlns:wps="http://schemas.microsoft.com/office/word/2010/wordprocessingShape" mc:Ignorable="w14 w15 wp14">
   <w:abstractNum w:abstractNumId="0" w15:restartNumberingAfterBreak="0">
     <w:nsid w:val="058E3F4B"/>
     <w:multiLevelType w:val="hybridMultilevel"/>
@@ -12621,7 +13373,7 @@
 </file>
 
 <file path=word/styles.xml><?xml version="1.0" encoding="utf-8"?>
-<w:styles xmlns:mc="http://schemas.openxmlformats.org/markup-compatibility/2006" xmlns:r="http://schemas.openxmlformats.org/officeDocument/2006/relationships" xmlns:w="http://schemas.openxmlformats.org/wordprocessingml/2006/main" xmlns:w14="http://schemas.microsoft.com/office/word/2010/wordml" xmlns:w15="http://schemas.microsoft.com/office/word/2012/wordml" xmlns:w16se="http://schemas.microsoft.com/office/word/2015/wordml/symex" mc:Ignorable="w14 w15 w16se">
+<w:styles xmlns:mc="http://schemas.openxmlformats.org/markup-compatibility/2006" xmlns:r="http://schemas.openxmlformats.org/officeDocument/2006/relationships" xmlns:w="http://schemas.openxmlformats.org/wordprocessingml/2006/main" xmlns:w14="http://schemas.microsoft.com/office/word/2010/wordml" xmlns:w15="http://schemas.microsoft.com/office/word/2012/wordml" mc:Ignorable="w14 w15">
   <w:docDefaults>
     <w:rPrDefault>
       <w:rPr>
@@ -13642,7 +14394,7 @@
 </file>
 
 <file path=customXml/itemProps1.xml><?xml version="1.0" encoding="utf-8"?>
-<ds:datastoreItem xmlns:ds="http://schemas.openxmlformats.org/officeDocument/2006/customXml" ds:itemID="{35404635-01DA-45D7-B0A3-B3BBDE8279EC}">
+<ds:datastoreItem xmlns:ds="http://schemas.openxmlformats.org/officeDocument/2006/customXml" ds:itemID="{294B9883-6A0A-43C4-BE47-87FA218A0F8D}">
   <ds:schemaRefs>
     <ds:schemaRef ds:uri="http://schemas.openxmlformats.org/officeDocument/2006/bibliography"/>
   </ds:schemaRefs>

</xml_diff>

<commit_message>
nombres de responsables de commits
</commit_message>
<xml_diff>
--- a/Desarrollo/SFA/Documentos/SFA_ACP.docx
+++ b/Desarrollo/SFA/Documentos/SFA_ACP.docx
@@ -3486,6 +3486,16 @@
               </w:rPr>
               <w:t>Jefe de Proyecto</w:t>
             </w:r>
+            <w:r>
+              <w:rPr>
+                <w:rFonts w:ascii="Arial" w:hAnsi="Arial" w:cs="Arial"/>
+                <w:i/>
+                <w:color w:val="404040" w:themeColor="text1" w:themeTint="BF"/>
+                <w:sz w:val="18"/>
+                <w:szCs w:val="18"/>
+              </w:rPr>
+              <w:t xml:space="preserve"> (Vera)</w:t>
+            </w:r>
           </w:p>
         </w:tc>
         <w:tc>
@@ -3531,6 +3541,7 @@
           <w:tcPr>
             <w:tcW w:w="1276" w:type="dxa"/>
             <w:shd w:val="clear" w:color="auto" w:fill="FFFFFF" w:themeFill="background1"/>
+            <w:vAlign w:val="center"/>
           </w:tcPr>
           <w:p>
             <w:pPr>
@@ -3639,6 +3650,38 @@
               </w:rPr>
               <w:t>Responsable QA</w:t>
             </w:r>
+            <w:r>
+              <w:rPr>
+                <w:rFonts w:ascii="Arial" w:hAnsi="Arial" w:cs="Arial"/>
+                <w:i/>
+                <w:color w:val="404040" w:themeColor="text1" w:themeTint="BF"/>
+                <w:sz w:val="18"/>
+                <w:szCs w:val="18"/>
+              </w:rPr>
+              <w:t xml:space="preserve"> (</w:t>
+            </w:r>
+            <w:proofErr w:type="spellStart"/>
+            <w:r>
+              <w:rPr>
+                <w:rFonts w:ascii="Arial" w:hAnsi="Arial" w:cs="Arial"/>
+                <w:i/>
+                <w:color w:val="404040" w:themeColor="text1" w:themeTint="BF"/>
+                <w:sz w:val="18"/>
+                <w:szCs w:val="18"/>
+              </w:rPr>
+              <w:t>Chinchayan</w:t>
+            </w:r>
+            <w:proofErr w:type="spellEnd"/>
+            <w:r>
+              <w:rPr>
+                <w:rFonts w:ascii="Arial" w:hAnsi="Arial" w:cs="Arial"/>
+                <w:i/>
+                <w:color w:val="404040" w:themeColor="text1" w:themeTint="BF"/>
+                <w:sz w:val="18"/>
+                <w:szCs w:val="18"/>
+              </w:rPr>
+              <w:t>)</w:t>
+            </w:r>
           </w:p>
         </w:tc>
         <w:tc>
@@ -3684,6 +3727,7 @@
           <w:tcPr>
             <w:tcW w:w="1276" w:type="dxa"/>
             <w:shd w:val="clear" w:color="auto" w:fill="FFFFFF" w:themeFill="background1"/>
+            <w:vAlign w:val="center"/>
           </w:tcPr>
           <w:p>
             <w:pPr>
@@ -3837,6 +3881,7 @@
           <w:tcPr>
             <w:tcW w:w="1276" w:type="dxa"/>
             <w:shd w:val="clear" w:color="auto" w:fill="FFFFFF" w:themeFill="background1"/>
+            <w:vAlign w:val="center"/>
           </w:tcPr>
           <w:p>
             <w:pPr>
@@ -4068,6 +4113,16 @@
               </w:rPr>
               <w:t>Analista de Software</w:t>
             </w:r>
+            <w:r>
+              <w:rPr>
+                <w:rFonts w:ascii="Arial" w:hAnsi="Arial" w:cs="Arial"/>
+                <w:i/>
+                <w:color w:val="404040" w:themeColor="text1" w:themeTint="BF"/>
+                <w:sz w:val="18"/>
+                <w:szCs w:val="18"/>
+              </w:rPr>
+              <w:t xml:space="preserve"> (Vera)</w:t>
+            </w:r>
           </w:p>
         </w:tc>
         <w:tc>
@@ -4252,6 +4307,38 @@
               </w:rPr>
               <w:t>Analista de Software</w:t>
             </w:r>
+            <w:r>
+              <w:rPr>
+                <w:rFonts w:ascii="Arial" w:hAnsi="Arial" w:cs="Arial"/>
+                <w:i/>
+                <w:color w:val="404040" w:themeColor="text1" w:themeTint="BF"/>
+                <w:sz w:val="18"/>
+                <w:szCs w:val="18"/>
+              </w:rPr>
+              <w:t xml:space="preserve"> (</w:t>
+            </w:r>
+            <w:proofErr w:type="spellStart"/>
+            <w:r>
+              <w:rPr>
+                <w:rFonts w:ascii="Arial" w:hAnsi="Arial" w:cs="Arial"/>
+                <w:i/>
+                <w:color w:val="404040" w:themeColor="text1" w:themeTint="BF"/>
+                <w:sz w:val="18"/>
+                <w:szCs w:val="18"/>
+              </w:rPr>
+              <w:t>Garcilazo</w:t>
+            </w:r>
+            <w:proofErr w:type="spellEnd"/>
+            <w:r>
+              <w:rPr>
+                <w:rFonts w:ascii="Arial" w:hAnsi="Arial" w:cs="Arial"/>
+                <w:i/>
+                <w:color w:val="404040" w:themeColor="text1" w:themeTint="BF"/>
+                <w:sz w:val="18"/>
+                <w:szCs w:val="18"/>
+              </w:rPr>
+              <w:t>)</w:t>
+            </w:r>
           </w:p>
         </w:tc>
         <w:tc>
@@ -4366,17 +4453,7 @@
                 <w:sz w:val="18"/>
                 <w:szCs w:val="18"/>
               </w:rPr>
-              <w:t>Elabora</w:t>
-            </w:r>
-            <w:r>
-              <w:rPr>
-                <w:rFonts w:ascii="Arial" w:hAnsi="Arial" w:cs="Arial"/>
-                <w:i/>
-                <w:color w:val="404040" w:themeColor="text1" w:themeTint="BF"/>
-                <w:sz w:val="18"/>
-                <w:szCs w:val="18"/>
-              </w:rPr>
-              <w:t>r</w:t>
+              <w:t>Elaborar</w:t>
             </w:r>
             <w:r>
               <w:rPr>
@@ -4415,6 +4492,16 @@
                 <w:szCs w:val="18"/>
               </w:rPr>
               <w:t>Analista de Software</w:t>
+            </w:r>
+            <w:r>
+              <w:rPr>
+                <w:rFonts w:ascii="Arial" w:hAnsi="Arial" w:cs="Arial"/>
+                <w:i/>
+                <w:color w:val="404040" w:themeColor="text1" w:themeTint="BF"/>
+                <w:sz w:val="18"/>
+                <w:szCs w:val="18"/>
+              </w:rPr>
+              <w:t xml:space="preserve"> (Flores)</w:t>
             </w:r>
           </w:p>
         </w:tc>
@@ -4570,6 +4657,16 @@
               </w:rPr>
               <w:t>Analista de Software</w:t>
             </w:r>
+            <w:r>
+              <w:rPr>
+                <w:rFonts w:ascii="Arial" w:hAnsi="Arial" w:cs="Arial"/>
+                <w:i/>
+                <w:color w:val="404040" w:themeColor="text1" w:themeTint="BF"/>
+                <w:sz w:val="18"/>
+                <w:szCs w:val="18"/>
+              </w:rPr>
+              <w:t xml:space="preserve"> (Flores)</w:t>
+            </w:r>
           </w:p>
         </w:tc>
         <w:tc>
@@ -4714,6 +4811,38 @@
               </w:rPr>
               <w:t>Analista de Software</w:t>
             </w:r>
+            <w:r>
+              <w:rPr>
+                <w:rFonts w:ascii="Arial" w:hAnsi="Arial" w:cs="Arial"/>
+                <w:i/>
+                <w:color w:val="404040" w:themeColor="text1" w:themeTint="BF"/>
+                <w:sz w:val="18"/>
+                <w:szCs w:val="18"/>
+              </w:rPr>
+              <w:t xml:space="preserve"> (</w:t>
+            </w:r>
+            <w:proofErr w:type="spellStart"/>
+            <w:r>
+              <w:rPr>
+                <w:rFonts w:ascii="Arial" w:hAnsi="Arial" w:cs="Arial"/>
+                <w:i/>
+                <w:color w:val="404040" w:themeColor="text1" w:themeTint="BF"/>
+                <w:sz w:val="18"/>
+                <w:szCs w:val="18"/>
+              </w:rPr>
+              <w:t>Garcilazo</w:t>
+            </w:r>
+            <w:proofErr w:type="spellEnd"/>
+            <w:r>
+              <w:rPr>
+                <w:rFonts w:ascii="Arial" w:hAnsi="Arial" w:cs="Arial"/>
+                <w:i/>
+                <w:color w:val="404040" w:themeColor="text1" w:themeTint="BF"/>
+                <w:sz w:val="18"/>
+                <w:szCs w:val="18"/>
+              </w:rPr>
+              <w:t>)</w:t>
+            </w:r>
           </w:p>
         </w:tc>
         <w:tc>
@@ -4848,6 +4977,16 @@
               </w:rPr>
               <w:t>Analista de Software</w:t>
             </w:r>
+            <w:r>
+              <w:rPr>
+                <w:rFonts w:ascii="Arial" w:hAnsi="Arial" w:cs="Arial"/>
+                <w:i/>
+                <w:color w:val="404040" w:themeColor="text1" w:themeTint="BF"/>
+                <w:sz w:val="18"/>
+                <w:szCs w:val="18"/>
+              </w:rPr>
+              <w:t xml:space="preserve"> (Flores)</w:t>
+            </w:r>
           </w:p>
         </w:tc>
         <w:tc>
@@ -5002,6 +5141,16 @@
               </w:rPr>
               <w:t>Analista QA</w:t>
             </w:r>
+            <w:r>
+              <w:rPr>
+                <w:rFonts w:ascii="Arial" w:hAnsi="Arial" w:cs="Arial"/>
+                <w:i/>
+                <w:color w:val="404040" w:themeColor="text1" w:themeTint="BF"/>
+                <w:sz w:val="18"/>
+                <w:szCs w:val="18"/>
+              </w:rPr>
+              <w:t xml:space="preserve"> (Flores)</w:t>
+            </w:r>
           </w:p>
         </w:tc>
         <w:tc>
@@ -5116,17 +5265,7 @@
                 <w:sz w:val="18"/>
                 <w:szCs w:val="18"/>
               </w:rPr>
-              <w:t xml:space="preserve"> </w:t>
-            </w:r>
-            <w:r>
-              <w:rPr>
-                <w:rFonts w:ascii="Arial" w:hAnsi="Arial" w:cs="Arial"/>
-                <w:i/>
-                <w:color w:val="FF0000"/>
-                <w:sz w:val="18"/>
-                <w:szCs w:val="18"/>
-              </w:rPr>
-              <w:t xml:space="preserve">Línea Base </w:t>
+              <w:t xml:space="preserve"> Línea Base </w:t>
             </w:r>
             <w:r>
               <w:rPr>
@@ -5396,7 +5535,7 @@
           </w:tcPr>
           <w:p>
             <w:pPr>
-              <w:ind w:left="708" w:hanging="708"/>
+              <w:ind w:left="26" w:hanging="26"/>
               <w:rPr>
                 <w:rFonts w:ascii="Arial" w:hAnsi="Arial" w:cs="Arial"/>
                 <w:i/>
@@ -5414,6 +5553,16 @@
                 <w:szCs w:val="18"/>
               </w:rPr>
               <w:t>Arquitecto de Software</w:t>
+            </w:r>
+            <w:r>
+              <w:rPr>
+                <w:rFonts w:ascii="Arial" w:hAnsi="Arial" w:cs="Arial"/>
+                <w:i/>
+                <w:color w:val="404040" w:themeColor="text1" w:themeTint="BF"/>
+                <w:sz w:val="18"/>
+                <w:szCs w:val="18"/>
+              </w:rPr>
+              <w:t xml:space="preserve"> (Flores)</w:t>
             </w:r>
           </w:p>
         </w:tc>
@@ -5571,7 +5720,6 @@
           </w:tcPr>
           <w:p>
             <w:pPr>
-              <w:ind w:left="708" w:hanging="708"/>
               <w:rPr>
                 <w:rFonts w:ascii="Arial" w:hAnsi="Arial" w:cs="Arial"/>
                 <w:i/>
@@ -5589,6 +5737,38 @@
                 <w:szCs w:val="18"/>
               </w:rPr>
               <w:t>Arquitecto de Software</w:t>
+            </w:r>
+            <w:r>
+              <w:rPr>
+                <w:rFonts w:ascii="Arial" w:hAnsi="Arial" w:cs="Arial"/>
+                <w:i/>
+                <w:color w:val="404040" w:themeColor="text1" w:themeTint="BF"/>
+                <w:sz w:val="18"/>
+                <w:szCs w:val="18"/>
+              </w:rPr>
+              <w:t xml:space="preserve"> (</w:t>
+            </w:r>
+            <w:proofErr w:type="spellStart"/>
+            <w:r>
+              <w:rPr>
+                <w:rFonts w:ascii="Arial" w:hAnsi="Arial" w:cs="Arial"/>
+                <w:i/>
+                <w:color w:val="404040" w:themeColor="text1" w:themeTint="BF"/>
+                <w:sz w:val="18"/>
+                <w:szCs w:val="18"/>
+              </w:rPr>
+              <w:t>Chinchayan</w:t>
+            </w:r>
+            <w:proofErr w:type="spellEnd"/>
+            <w:r>
+              <w:rPr>
+                <w:rFonts w:ascii="Arial" w:hAnsi="Arial" w:cs="Arial"/>
+                <w:i/>
+                <w:color w:val="404040" w:themeColor="text1" w:themeTint="BF"/>
+                <w:sz w:val="18"/>
+                <w:szCs w:val="18"/>
+              </w:rPr>
+              <w:t>)</w:t>
             </w:r>
           </w:p>
         </w:tc>
@@ -5747,6 +5927,27 @@
               <w:t>Analista de Software</w:t>
             </w:r>
           </w:p>
+          <w:p>
+            <w:pPr>
+              <w:rPr>
+                <w:rFonts w:ascii="Arial" w:hAnsi="Arial" w:cs="Arial"/>
+                <w:i/>
+                <w:color w:val="404040" w:themeColor="text1" w:themeTint="BF"/>
+                <w:sz w:val="18"/>
+                <w:szCs w:val="18"/>
+              </w:rPr>
+            </w:pPr>
+            <w:r>
+              <w:rPr>
+                <w:rFonts w:ascii="Arial" w:hAnsi="Arial" w:cs="Arial"/>
+                <w:i/>
+                <w:color w:val="404040" w:themeColor="text1" w:themeTint="BF"/>
+                <w:sz w:val="18"/>
+                <w:szCs w:val="18"/>
+              </w:rPr>
+              <w:t>(Vera)</w:t>
+            </w:r>
+          </w:p>
         </w:tc>
         <w:tc>
           <w:tcPr>
@@ -5870,17 +6071,7 @@
                 <w:sz w:val="18"/>
                 <w:szCs w:val="18"/>
               </w:rPr>
-              <w:t xml:space="preserve"> </w:t>
-            </w:r>
-            <w:r>
-              <w:rPr>
-                <w:rFonts w:ascii="Arial" w:hAnsi="Arial" w:cs="Arial"/>
-                <w:i/>
-                <w:color w:val="FF0000"/>
-                <w:sz w:val="18"/>
-                <w:szCs w:val="18"/>
-              </w:rPr>
-              <w:t>Línea Base</w:t>
+              <w:t xml:space="preserve"> Línea Base</w:t>
             </w:r>
             <w:r>
               <w:rPr>
@@ -6139,6 +6330,27 @@
               <w:t xml:space="preserve">Desarrollador de Software </w:t>
             </w:r>
           </w:p>
+          <w:p>
+            <w:pPr>
+              <w:rPr>
+                <w:rFonts w:ascii="Arial" w:hAnsi="Arial" w:cs="Arial"/>
+                <w:i/>
+                <w:color w:val="404040" w:themeColor="text1" w:themeTint="BF"/>
+                <w:sz w:val="18"/>
+                <w:szCs w:val="18"/>
+              </w:rPr>
+            </w:pPr>
+            <w:r>
+              <w:rPr>
+                <w:rFonts w:ascii="Arial" w:hAnsi="Arial" w:cs="Arial"/>
+                <w:i/>
+                <w:color w:val="404040" w:themeColor="text1" w:themeTint="BF"/>
+                <w:sz w:val="18"/>
+                <w:szCs w:val="18"/>
+              </w:rPr>
+              <w:t>(Flores)</w:t>
+            </w:r>
+          </w:p>
         </w:tc>
         <w:tc>
           <w:tcPr>
@@ -6293,6 +6505,49 @@
               <w:t xml:space="preserve">Desarrollador de Software </w:t>
             </w:r>
           </w:p>
+          <w:p>
+            <w:pPr>
+              <w:rPr>
+                <w:rFonts w:ascii="Arial" w:hAnsi="Arial" w:cs="Arial"/>
+                <w:i/>
+                <w:color w:val="404040" w:themeColor="text1" w:themeTint="BF"/>
+                <w:sz w:val="18"/>
+                <w:szCs w:val="18"/>
+              </w:rPr>
+            </w:pPr>
+            <w:r>
+              <w:rPr>
+                <w:rFonts w:ascii="Arial" w:hAnsi="Arial" w:cs="Arial"/>
+                <w:i/>
+                <w:color w:val="404040" w:themeColor="text1" w:themeTint="BF"/>
+                <w:sz w:val="18"/>
+                <w:szCs w:val="18"/>
+              </w:rPr>
+              <w:t>(</w:t>
+            </w:r>
+            <w:proofErr w:type="spellStart"/>
+            <w:r>
+              <w:rPr>
+                <w:rFonts w:ascii="Arial" w:hAnsi="Arial" w:cs="Arial"/>
+                <w:i/>
+                <w:color w:val="404040" w:themeColor="text1" w:themeTint="BF"/>
+                <w:sz w:val="18"/>
+                <w:szCs w:val="18"/>
+              </w:rPr>
+              <w:t>Chinchayan</w:t>
+            </w:r>
+            <w:proofErr w:type="spellEnd"/>
+            <w:r>
+              <w:rPr>
+                <w:rFonts w:ascii="Arial" w:hAnsi="Arial" w:cs="Arial"/>
+                <w:i/>
+                <w:color w:val="404040" w:themeColor="text1" w:themeTint="BF"/>
+                <w:sz w:val="18"/>
+                <w:szCs w:val="18"/>
+              </w:rPr>
+              <w:t>)</w:t>
+            </w:r>
+          </w:p>
         </w:tc>
         <w:tc>
           <w:tcPr>
@@ -6416,6 +6671,7 @@
                 <w:sz w:val="18"/>
                 <w:szCs w:val="18"/>
               </w:rPr>
+              <w:lastRenderedPageBreak/>
               <w:t xml:space="preserve">Hito 4: </w:t>
             </w:r>
             <w:r>
@@ -6426,27 +6682,7 @@
                 <w:sz w:val="18"/>
                 <w:szCs w:val="18"/>
               </w:rPr>
-              <w:t xml:space="preserve"> </w:t>
-            </w:r>
-            <w:r>
-              <w:rPr>
-                <w:rFonts w:ascii="Arial" w:hAnsi="Arial" w:cs="Arial"/>
-                <w:i/>
-                <w:color w:val="FF0000"/>
-                <w:sz w:val="18"/>
-                <w:szCs w:val="18"/>
-              </w:rPr>
-              <w:t>Línea Base</w:t>
-            </w:r>
-            <w:r>
-              <w:rPr>
-                <w:rFonts w:ascii="Arial" w:hAnsi="Arial" w:cs="Arial"/>
-                <w:i/>
-                <w:color w:val="FF0000"/>
-                <w:sz w:val="18"/>
-                <w:szCs w:val="18"/>
-              </w:rPr>
-              <w:t xml:space="preserve"> </w:t>
+              <w:t xml:space="preserve"> Línea Base </w:t>
             </w:r>
             <w:r>
               <w:rPr>
@@ -6580,7 +6816,6 @@
                 <w:sz w:val="18"/>
                 <w:szCs w:val="18"/>
               </w:rPr>
-              <w:lastRenderedPageBreak/>
               <w:t>Pruebas</w:t>
             </w:r>
           </w:p>
@@ -6725,7 +6960,60 @@
                 <w:sz w:val="18"/>
                 <w:szCs w:val="18"/>
               </w:rPr>
-              <w:t xml:space="preserve"> de Software </w:t>
+              <w:t xml:space="preserve"> de Software</w:t>
+            </w:r>
+          </w:p>
+          <w:p>
+            <w:pPr>
+              <w:rPr>
+                <w:rFonts w:ascii="Arial" w:hAnsi="Arial" w:cs="Arial"/>
+                <w:i/>
+                <w:color w:val="404040" w:themeColor="text1" w:themeTint="BF"/>
+                <w:sz w:val="18"/>
+                <w:szCs w:val="18"/>
+              </w:rPr>
+            </w:pPr>
+            <w:r>
+              <w:rPr>
+                <w:rFonts w:ascii="Arial" w:hAnsi="Arial" w:cs="Arial"/>
+                <w:i/>
+                <w:color w:val="404040" w:themeColor="text1" w:themeTint="BF"/>
+                <w:sz w:val="18"/>
+                <w:szCs w:val="18"/>
+              </w:rPr>
+              <w:t>(</w:t>
+            </w:r>
+            <w:proofErr w:type="spellStart"/>
+            <w:r>
+              <w:rPr>
+                <w:rFonts w:ascii="Arial" w:hAnsi="Arial" w:cs="Arial"/>
+                <w:i/>
+                <w:color w:val="404040" w:themeColor="text1" w:themeTint="BF"/>
+                <w:sz w:val="18"/>
+                <w:szCs w:val="18"/>
+              </w:rPr>
+              <w:t>Garcilazo</w:t>
+            </w:r>
+            <w:proofErr w:type="spellEnd"/>
+            <w:r>
+              <w:rPr>
+                <w:rFonts w:ascii="Arial" w:hAnsi="Arial" w:cs="Arial"/>
+                <w:i/>
+                <w:color w:val="404040" w:themeColor="text1" w:themeTint="BF"/>
+                <w:sz w:val="18"/>
+                <w:szCs w:val="18"/>
+              </w:rPr>
+              <w:t>)</w:t>
+            </w:r>
+            <w:r>
+              <w:rPr>
+                <w:rFonts w:ascii="Arial" w:hAnsi="Arial" w:cs="Arial"/>
+                <w:i/>
+                <w:color w:val="404040" w:themeColor="text1" w:themeTint="BF"/>
+                <w:sz w:val="18"/>
+                <w:szCs w:val="18"/>
+              </w:rPr>
+              <w:t xml:space="preserve"> </w:t>
             </w:r>
           </w:p>
         </w:tc>
@@ -6882,6 +7170,27 @@
               <w:t>Patrocinador</w:t>
             </w:r>
           </w:p>
+          <w:p>
+            <w:pPr>
+              <w:rPr>
+                <w:rFonts w:ascii="Arial" w:hAnsi="Arial" w:cs="Arial"/>
+                <w:i/>
+                <w:color w:val="404040" w:themeColor="text1" w:themeTint="BF"/>
+                <w:sz w:val="18"/>
+                <w:szCs w:val="18"/>
+              </w:rPr>
+            </w:pPr>
+            <w:r>
+              <w:rPr>
+                <w:rFonts w:ascii="Arial" w:hAnsi="Arial" w:cs="Arial"/>
+                <w:i/>
+                <w:color w:val="404040" w:themeColor="text1" w:themeTint="BF"/>
+                <w:sz w:val="18"/>
+                <w:szCs w:val="18"/>
+              </w:rPr>
+              <w:t>(Vera)</w:t>
+            </w:r>
+          </w:p>
         </w:tc>
         <w:tc>
           <w:tcPr>
@@ -6985,17 +7294,7 @@
                 <w:sz w:val="18"/>
                 <w:szCs w:val="18"/>
               </w:rPr>
-              <w:t xml:space="preserve"> </w:t>
-            </w:r>
-            <w:r>
-              <w:rPr>
-                <w:rFonts w:ascii="Arial" w:hAnsi="Arial" w:cs="Arial"/>
-                <w:i/>
-                <w:color w:val="FF0000"/>
-                <w:sz w:val="18"/>
-                <w:szCs w:val="18"/>
-              </w:rPr>
-              <w:t>Línea Base</w:t>
+              <w:t xml:space="preserve"> Línea Base</w:t>
             </w:r>
             <w:r>
               <w:rPr>
@@ -7264,6 +7563,49 @@
               <w:t xml:space="preserve">Equipo de despliegue </w:t>
             </w:r>
           </w:p>
+          <w:p>
+            <w:pPr>
+              <w:rPr>
+                <w:rFonts w:ascii="Arial" w:hAnsi="Arial" w:cs="Arial"/>
+                <w:i/>
+                <w:color w:val="404040" w:themeColor="text1" w:themeTint="BF"/>
+                <w:sz w:val="18"/>
+                <w:szCs w:val="18"/>
+              </w:rPr>
+            </w:pPr>
+            <w:r>
+              <w:rPr>
+                <w:rFonts w:ascii="Arial" w:hAnsi="Arial" w:cs="Arial"/>
+                <w:i/>
+                <w:color w:val="404040" w:themeColor="text1" w:themeTint="BF"/>
+                <w:sz w:val="18"/>
+                <w:szCs w:val="18"/>
+              </w:rPr>
+              <w:t>(</w:t>
+            </w:r>
+            <w:proofErr w:type="spellStart"/>
+            <w:r>
+              <w:rPr>
+                <w:rFonts w:ascii="Arial" w:hAnsi="Arial" w:cs="Arial"/>
+                <w:i/>
+                <w:color w:val="404040" w:themeColor="text1" w:themeTint="BF"/>
+                <w:sz w:val="18"/>
+                <w:szCs w:val="18"/>
+              </w:rPr>
+              <w:t>Chinchayan</w:t>
+            </w:r>
+            <w:proofErr w:type="spellEnd"/>
+            <w:r>
+              <w:rPr>
+                <w:rFonts w:ascii="Arial" w:hAnsi="Arial" w:cs="Arial"/>
+                <w:i/>
+                <w:color w:val="404040" w:themeColor="text1" w:themeTint="BF"/>
+                <w:sz w:val="18"/>
+                <w:szCs w:val="18"/>
+              </w:rPr>
+              <w:t>)</w:t>
+            </w:r>
+          </w:p>
         </w:tc>
         <w:tc>
           <w:tcPr>
@@ -7428,6 +7770,29 @@
               <w:t>Jefe de Proyecto</w:t>
             </w:r>
           </w:p>
+          <w:p>
+            <w:pPr>
+              <w:rPr>
+                <w:rFonts w:ascii="Arial" w:hAnsi="Arial" w:cs="Arial"/>
+                <w:i/>
+                <w:color w:val="404040" w:themeColor="text1" w:themeTint="BF"/>
+                <w:sz w:val="18"/>
+                <w:szCs w:val="18"/>
+              </w:rPr>
+            </w:pPr>
+            <w:r>
+              <w:rPr>
+                <w:rFonts w:ascii="Arial" w:hAnsi="Arial" w:cs="Arial"/>
+                <w:i/>
+                <w:color w:val="404040" w:themeColor="text1" w:themeTint="BF"/>
+                <w:sz w:val="18"/>
+                <w:szCs w:val="18"/>
+              </w:rPr>
+              <w:t>(Vera)</w:t>
+            </w:r>
+            <w:bookmarkStart w:id="0" w:name="_GoBack"/>
+            <w:bookmarkEnd w:id="0"/>
+          </w:p>
         </w:tc>
         <w:tc>
           <w:tcPr>
@@ -7551,17 +7916,7 @@
                 <w:sz w:val="18"/>
                 <w:szCs w:val="18"/>
               </w:rPr>
-              <w:t xml:space="preserve"> </w:t>
-            </w:r>
-            <w:r>
-              <w:rPr>
-                <w:rFonts w:ascii="Arial" w:hAnsi="Arial" w:cs="Arial"/>
-                <w:i/>
-                <w:color w:val="FF0000"/>
-                <w:sz w:val="18"/>
-                <w:szCs w:val="18"/>
-              </w:rPr>
-              <w:t>Línea Base</w:t>
+              <w:t xml:space="preserve"> Línea Base</w:t>
             </w:r>
             <w:r>
               <w:rPr>
@@ -7669,8 +8024,6 @@
               </w:rPr>
               <w:t>03</w:t>
             </w:r>
-            <w:bookmarkStart w:id="0" w:name="_GoBack"/>
-            <w:bookmarkEnd w:id="0"/>
             <w:r>
               <w:rPr>
                 <w:rFonts w:ascii="Arial" w:hAnsi="Arial" w:cs="Arial"/>
@@ -8873,6 +9226,7 @@
                 <w:sz w:val="18"/>
                 <w:szCs w:val="18"/>
               </w:rPr>
+              <w:lastRenderedPageBreak/>
               <w:t>Ahorro en Mano de obra.</w:t>
             </w:r>
           </w:p>
@@ -8903,7 +9257,6 @@
                 <w:sz w:val="18"/>
                 <w:szCs w:val="18"/>
               </w:rPr>
-              <w:lastRenderedPageBreak/>
               <w:t xml:space="preserve">Sistema </w:t>
             </w:r>
             <w:r>
@@ -12431,7 +12784,7 @@
             </wp:anchor>
           </w:drawing>
         </mc:Choice>
-        <mc:Fallback xmlns:w16se="http://schemas.microsoft.com/office/word/2015/wordml/symex" xmlns:cx1="http://schemas.microsoft.com/office/drawing/2015/9/8/chartex" xmlns:cx="http://schemas.microsoft.com/office/drawing/2014/chartex">
+        <mc:Fallback xmlns:cx="http://schemas.microsoft.com/office/drawing/2014/chartex" xmlns:cx1="http://schemas.microsoft.com/office/drawing/2015/9/8/chartex" xmlns:w16se="http://schemas.microsoft.com/office/word/2015/wordml/symex">
           <w:pict>
             <v:line w14:anchorId="27F95606" id="Line 27" o:spid="_x0000_s1026" style="position:absolute;z-index:251658752;visibility:visible;mso-wrap-style:square;mso-width-percent:0;mso-height-percent:0;mso-wrap-distance-left:9pt;mso-wrap-distance-top:-3e-5mm;mso-wrap-distance-right:9pt;mso-wrap-distance-bottom:-3e-5mm;mso-position-horizontal:absolute;mso-position-horizontal-relative:text;mso-position-vertical:absolute;mso-position-vertical-relative:text;mso-width-percent:0;mso-height-percent:0;mso-width-relative:page;mso-height-relative:page" from="0,-4.2pt" to="99pt,-4.2pt" o:gfxdata="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" stroked="f"/>
           </w:pict>
@@ -12514,7 +12867,7 @@
             </wp:anchor>
           </w:drawing>
         </mc:Choice>
-        <mc:Fallback xmlns:w16se="http://schemas.microsoft.com/office/word/2015/wordml/symex" xmlns:cx1="http://schemas.microsoft.com/office/drawing/2015/9/8/chartex" xmlns:cx="http://schemas.microsoft.com/office/drawing/2014/chartex">
+        <mc:Fallback xmlns:cx="http://schemas.microsoft.com/office/drawing/2014/chartex" xmlns:cx1="http://schemas.microsoft.com/office/drawing/2015/9/8/chartex" xmlns:w16se="http://schemas.microsoft.com/office/word/2015/wordml/symex">
           <w:pict>
             <v:line w14:anchorId="31194936" id="Line 26" o:spid="_x0000_s1026" style="position:absolute;z-index:251657728;visibility:visible;mso-wrap-style:square;mso-width-percent:0;mso-height-percent:0;mso-wrap-distance-left:9pt;mso-wrap-distance-top:-3e-5mm;mso-wrap-distance-right:9pt;mso-wrap-distance-bottom:-3e-5mm;mso-position-horizontal:absolute;mso-position-horizontal-relative:text;mso-position-vertical:absolute;mso-position-vertical-relative:text;mso-width-percent:0;mso-height-percent:0;mso-width-relative:page;mso-height-relative:page" from="0,14.8pt" to="81pt,14.8pt" o:gfxdata="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" stroked="f"/>
           </w:pict>
@@ -12615,7 +12968,7 @@
             </wp:anchor>
           </w:drawing>
         </mc:Choice>
-        <mc:Fallback xmlns:w16se="http://schemas.microsoft.com/office/word/2015/wordml/symex" xmlns:cx1="http://schemas.microsoft.com/office/drawing/2015/9/8/chartex" xmlns:cx="http://schemas.microsoft.com/office/drawing/2014/chartex">
+        <mc:Fallback xmlns:cx="http://schemas.microsoft.com/office/drawing/2014/chartex" xmlns:cx1="http://schemas.microsoft.com/office/drawing/2015/9/8/chartex" xmlns:w16se="http://schemas.microsoft.com/office/word/2015/wordml/symex">
           <w:pict>
             <v:line w14:anchorId="082D2A32" id="Line 16" o:spid="_x0000_s1026" style="position:absolute;z-index:251656704;visibility:visible;mso-wrap-style:square;mso-width-percent:0;mso-height-percent:0;mso-wrap-distance-left:9pt;mso-wrap-distance-top:-3e-5mm;mso-wrap-distance-right:9pt;mso-wrap-distance-bottom:-3e-5mm;mso-position-horizontal:absolute;mso-position-horizontal-relative:text;mso-position-vertical:absolute;mso-position-vertical-relative:text;mso-width-percent:0;mso-height-percent:0;mso-width-relative:page;mso-height-relative:page" from="0,-4.2pt" to="99pt,-4.2pt" o:gfxdata="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" stroked="f"/>
           </w:pict>
@@ -12700,7 +13053,7 @@
             </wp:anchor>
           </w:drawing>
         </mc:Choice>
-        <mc:Fallback xmlns:w16se="http://schemas.microsoft.com/office/word/2015/wordml/symex" xmlns:cx1="http://schemas.microsoft.com/office/drawing/2015/9/8/chartex" xmlns:cx="http://schemas.microsoft.com/office/drawing/2014/chartex">
+        <mc:Fallback xmlns:cx="http://schemas.microsoft.com/office/drawing/2014/chartex" xmlns:cx1="http://schemas.microsoft.com/office/drawing/2015/9/8/chartex" xmlns:w16se="http://schemas.microsoft.com/office/word/2015/wordml/symex">
           <w:pict>
             <v:line w14:anchorId="410189E2" id="Line 13" o:spid="_x0000_s1026" style="position:absolute;z-index:251655680;visibility:visible;mso-wrap-style:square;mso-width-percent:0;mso-height-percent:0;mso-wrap-distance-left:9pt;mso-wrap-distance-top:-3e-5mm;mso-wrap-distance-right:9pt;mso-wrap-distance-bottom:-3e-5mm;mso-position-horizontal:absolute;mso-position-horizontal-relative:text;mso-position-vertical:absolute;mso-position-vertical-relative:text;mso-width-percent:0;mso-height-percent:0;mso-width-relative:page;mso-height-relative:page" from="0,14.8pt" to="81pt,14.8pt" o:gfxdata="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" stroked="f"/>
           </w:pict>
@@ -14394,7 +14747,7 @@
 </file>
 
 <file path=customXml/itemProps1.xml><?xml version="1.0" encoding="utf-8"?>
-<ds:datastoreItem xmlns:ds="http://schemas.openxmlformats.org/officeDocument/2006/customXml" ds:itemID="{294B9883-6A0A-43C4-BE47-87FA218A0F8D}">
+<ds:datastoreItem xmlns:ds="http://schemas.openxmlformats.org/officeDocument/2006/customXml" ds:itemID="{04A9E39C-A15C-461E-812B-742626A1BDEB}">
   <ds:schemaRefs>
     <ds:schemaRef ds:uri="http://schemas.openxmlformats.org/officeDocument/2006/bibliography"/>
   </ds:schemaRefs>

</xml_diff>

<commit_message>
Gestion de la Configuación de Cambios
</commit_message>
<xml_diff>
--- a/Desarrollo/SFA/Documentos/SFA_ACP.docx
+++ b/Desarrollo/SFA/Documentos/SFA_ACP.docx
@@ -1,6 +1,6 @@
 
 <file path=word/document.xml><?xml version="1.0" encoding="utf-8"?>
-<w:document xmlns:wpc="http://schemas.microsoft.com/office/word/2010/wordprocessingCanvas" xmlns:mc="http://schemas.openxmlformats.org/markup-compatibility/2006" xmlns:o="urn:schemas-microsoft-com:office:office" xmlns:r="http://schemas.openxmlformats.org/officeDocument/2006/relationships" xmlns:m="http://schemas.openxmlformats.org/officeDocument/2006/math" xmlns:v="urn:schemas-microsoft-com:vml" xmlns:wp14="http://schemas.microsoft.com/office/word/2010/wordprocessingDrawing" xmlns:wp="http://schemas.openxmlformats.org/drawingml/2006/wordprocessingDrawing" xmlns:w10="urn:schemas-microsoft-com:office:word" xmlns:w="http://schemas.openxmlformats.org/wordprocessingml/2006/main" xmlns:w14="http://schemas.microsoft.com/office/word/2010/wordml" xmlns:w15="http://schemas.microsoft.com/office/word/2012/wordml" xmlns:wpg="http://schemas.microsoft.com/office/word/2010/wordprocessingGroup" xmlns:wpi="http://schemas.microsoft.com/office/word/2010/wordprocessingInk" xmlns:wne="http://schemas.microsoft.com/office/word/2006/wordml" xmlns:wps="http://schemas.microsoft.com/office/word/2010/wordprocessingShape" mc:Ignorable="w14 w15 wp14">
+<w:document xmlns:wpc="http://schemas.microsoft.com/office/word/2010/wordprocessingCanvas" xmlns:cx="http://schemas.microsoft.com/office/drawing/2014/chartex" xmlns:cx1="http://schemas.microsoft.com/office/drawing/2015/9/8/chartex" xmlns:mc="http://schemas.openxmlformats.org/markup-compatibility/2006" xmlns:o="urn:schemas-microsoft-com:office:office" xmlns:r="http://schemas.openxmlformats.org/officeDocument/2006/relationships" xmlns:m="http://schemas.openxmlformats.org/officeDocument/2006/math" xmlns:v="urn:schemas-microsoft-com:vml" xmlns:wp14="http://schemas.microsoft.com/office/word/2010/wordprocessingDrawing" xmlns:wp="http://schemas.openxmlformats.org/drawingml/2006/wordprocessingDrawing" xmlns:w10="urn:schemas-microsoft-com:office:word" xmlns:w="http://schemas.openxmlformats.org/wordprocessingml/2006/main" xmlns:w14="http://schemas.microsoft.com/office/word/2010/wordml" xmlns:w15="http://schemas.microsoft.com/office/word/2012/wordml" xmlns:w16se="http://schemas.microsoft.com/office/word/2015/wordml/symex" xmlns:wpg="http://schemas.microsoft.com/office/word/2010/wordprocessingGroup" xmlns:wpi="http://schemas.microsoft.com/office/word/2010/wordprocessingInk" xmlns:wne="http://schemas.microsoft.com/office/word/2006/wordml" xmlns:wps="http://schemas.microsoft.com/office/word/2010/wordprocessingShape" mc:Ignorable="w14 w15 w16se wp14">
   <w:body>
     <w:p>
       <w:pPr>
@@ -6301,6 +6301,28 @@
               </w:rPr>
               <w:t>Implementar Caso Uso</w:t>
             </w:r>
+            <w:r>
+              <w:rPr>
+                <w:rFonts w:ascii="Arial" w:hAnsi="Arial" w:cs="Arial"/>
+                <w:i/>
+                <w:color w:val="404040" w:themeColor="text1" w:themeTint="BF"/>
+                <w:sz w:val="18"/>
+                <w:szCs w:val="18"/>
+              </w:rPr>
+              <w:t xml:space="preserve"> </w:t>
+            </w:r>
+            <w:proofErr w:type="spellStart"/>
+            <w:r>
+              <w:rPr>
+                <w:rFonts w:ascii="Arial" w:hAnsi="Arial" w:cs="Arial"/>
+                <w:i/>
+                <w:color w:val="404040" w:themeColor="text1" w:themeTint="BF"/>
+                <w:sz w:val="18"/>
+                <w:szCs w:val="18"/>
+              </w:rPr>
+              <w:t>Frontend</w:t>
+            </w:r>
+            <w:proofErr w:type="spellEnd"/>
           </w:p>
         </w:tc>
         <w:tc>
@@ -6377,17 +6399,7 @@
                 <w:sz w:val="18"/>
                 <w:szCs w:val="18"/>
               </w:rPr>
-              <w:t>16/10</w:t>
-            </w:r>
-            <w:r>
-              <w:rPr>
-                <w:rFonts w:ascii="Arial" w:hAnsi="Arial" w:cs="Arial"/>
-                <w:i/>
-                <w:color w:val="404040" w:themeColor="text1" w:themeTint="BF"/>
-                <w:sz w:val="18"/>
-                <w:szCs w:val="18"/>
-              </w:rPr>
-              <w:t>/2019</w:t>
+              <w:t>16/10/2019</w:t>
             </w:r>
           </w:p>
         </w:tc>
@@ -6416,17 +6428,7 @@
                 <w:sz w:val="18"/>
                 <w:szCs w:val="18"/>
               </w:rPr>
-              <w:t>15/11</w:t>
-            </w:r>
-            <w:r>
-              <w:rPr>
-                <w:rFonts w:ascii="Arial" w:hAnsi="Arial" w:cs="Arial"/>
-                <w:i/>
-                <w:color w:val="404040" w:themeColor="text1" w:themeTint="BF"/>
-                <w:sz w:val="18"/>
-                <w:szCs w:val="18"/>
-              </w:rPr>
-              <w:t>/2019</w:t>
+              <w:t>24/11/2019</w:t>
             </w:r>
           </w:p>
         </w:tc>
@@ -6464,18 +6466,30 @@
                 <w:sz w:val="18"/>
                 <w:szCs w:val="18"/>
               </w:rPr>
-              <w:t xml:space="preserve">Implementar </w:t>
-            </w:r>
-            <w:r>
-              <w:rPr>
-                <w:rFonts w:ascii="Arial" w:hAnsi="Arial" w:cs="Arial"/>
-                <w:i/>
-                <w:color w:val="404040" w:themeColor="text1" w:themeTint="BF"/>
-                <w:sz w:val="18"/>
-                <w:szCs w:val="18"/>
-              </w:rPr>
-              <w:t>Casos de Prueba unitarias x Casos de Usos</w:t>
-            </w:r>
+              <w:t>Implementar Caso Uso</w:t>
+            </w:r>
+            <w:r>
+              <w:rPr>
+                <w:rFonts w:ascii="Arial" w:hAnsi="Arial" w:cs="Arial"/>
+                <w:i/>
+                <w:color w:val="404040" w:themeColor="text1" w:themeTint="BF"/>
+                <w:sz w:val="18"/>
+                <w:szCs w:val="18"/>
+              </w:rPr>
+              <w:t xml:space="preserve"> </w:t>
+            </w:r>
+            <w:proofErr w:type="spellStart"/>
+            <w:r>
+              <w:rPr>
+                <w:rFonts w:ascii="Arial" w:hAnsi="Arial" w:cs="Arial"/>
+                <w:i/>
+                <w:color w:val="404040" w:themeColor="text1" w:themeTint="BF"/>
+                <w:sz w:val="18"/>
+                <w:szCs w:val="18"/>
+              </w:rPr>
+              <w:t>Backend</w:t>
+            </w:r>
+            <w:proofErr w:type="spellEnd"/>
           </w:p>
         </w:tc>
         <w:tc>
@@ -6523,29 +6537,7 @@
                 <w:sz w:val="18"/>
                 <w:szCs w:val="18"/>
               </w:rPr>
-              <w:t>(</w:t>
-            </w:r>
-            <w:proofErr w:type="spellStart"/>
-            <w:r>
-              <w:rPr>
-                <w:rFonts w:ascii="Arial" w:hAnsi="Arial" w:cs="Arial"/>
-                <w:i/>
-                <w:color w:val="404040" w:themeColor="text1" w:themeTint="BF"/>
-                <w:sz w:val="18"/>
-                <w:szCs w:val="18"/>
-              </w:rPr>
-              <w:t>Chinchayan</w:t>
-            </w:r>
-            <w:proofErr w:type="spellEnd"/>
-            <w:r>
-              <w:rPr>
-                <w:rFonts w:ascii="Arial" w:hAnsi="Arial" w:cs="Arial"/>
-                <w:i/>
-                <w:color w:val="404040" w:themeColor="text1" w:themeTint="BF"/>
-                <w:sz w:val="18"/>
-                <w:szCs w:val="18"/>
-              </w:rPr>
-              <w:t>)</w:t>
+              <w:t>(Flores)</w:t>
             </w:r>
           </w:p>
         </w:tc>
@@ -6574,17 +6566,7 @@
                 <w:sz w:val="18"/>
                 <w:szCs w:val="18"/>
               </w:rPr>
-              <w:t>20/10</w:t>
-            </w:r>
-            <w:r>
-              <w:rPr>
-                <w:rFonts w:ascii="Arial" w:hAnsi="Arial" w:cs="Arial"/>
-                <w:i/>
-                <w:color w:val="404040" w:themeColor="text1" w:themeTint="BF"/>
-                <w:sz w:val="18"/>
-                <w:szCs w:val="18"/>
-              </w:rPr>
-              <w:t>/2019</w:t>
+              <w:t>16/10/2019</w:t>
             </w:r>
           </w:p>
         </w:tc>
@@ -6613,27 +6595,7 @@
                 <w:sz w:val="18"/>
                 <w:szCs w:val="18"/>
               </w:rPr>
-              <w:t>1</w:t>
-            </w:r>
-            <w:r>
-              <w:rPr>
-                <w:rFonts w:ascii="Arial" w:hAnsi="Arial" w:cs="Arial"/>
-                <w:i/>
-                <w:color w:val="404040" w:themeColor="text1" w:themeTint="BF"/>
-                <w:sz w:val="18"/>
-                <w:szCs w:val="18"/>
-              </w:rPr>
-              <w:t>5/11</w:t>
-            </w:r>
-            <w:r>
-              <w:rPr>
-                <w:rFonts w:ascii="Arial" w:hAnsi="Arial" w:cs="Arial"/>
-                <w:i/>
-                <w:color w:val="404040" w:themeColor="text1" w:themeTint="BF"/>
-                <w:sz w:val="18"/>
-                <w:szCs w:val="18"/>
-              </w:rPr>
-              <w:t>/2019</w:t>
+              <w:t>24/11/2019</w:t>
             </w:r>
           </w:p>
         </w:tc>
@@ -6658,51 +6620,20 @@
               <w:rPr>
                 <w:rFonts w:ascii="Arial" w:hAnsi="Arial" w:cs="Arial"/>
                 <w:i/>
-                <w:color w:val="FF0000"/>
-                <w:sz w:val="18"/>
-                <w:szCs w:val="18"/>
-              </w:rPr>
-            </w:pPr>
-            <w:r>
-              <w:rPr>
-                <w:rFonts w:ascii="Arial" w:hAnsi="Arial" w:cs="Arial"/>
-                <w:i/>
-                <w:color w:val="FF0000"/>
-                <w:sz w:val="18"/>
-                <w:szCs w:val="18"/>
-              </w:rPr>
-              <w:lastRenderedPageBreak/>
-              <w:t xml:space="preserve">Hito 4: </w:t>
-            </w:r>
-            <w:r>
-              <w:rPr>
-                <w:rFonts w:ascii="Arial" w:hAnsi="Arial" w:cs="Arial"/>
-                <w:i/>
-                <w:color w:val="FF0000"/>
-                <w:sz w:val="18"/>
-                <w:szCs w:val="18"/>
-              </w:rPr>
-              <w:t xml:space="preserve"> Línea Base </w:t>
-            </w:r>
-            <w:r>
-              <w:rPr>
-                <w:rFonts w:ascii="Arial" w:hAnsi="Arial" w:cs="Arial"/>
-                <w:i/>
-                <w:color w:val="FF0000"/>
-                <w:sz w:val="18"/>
-                <w:szCs w:val="18"/>
-              </w:rPr>
-              <w:t xml:space="preserve">de </w:t>
-            </w:r>
-            <w:r>
-              <w:rPr>
-                <w:rFonts w:ascii="Arial" w:hAnsi="Arial" w:cs="Arial"/>
-                <w:i/>
-                <w:color w:val="FF0000"/>
-                <w:sz w:val="18"/>
-                <w:szCs w:val="18"/>
-              </w:rPr>
-              <w:t>Construcción</w:t>
+                <w:color w:val="404040" w:themeColor="text1" w:themeTint="BF"/>
+                <w:sz w:val="18"/>
+                <w:szCs w:val="18"/>
+              </w:rPr>
+            </w:pPr>
+            <w:r>
+              <w:rPr>
+                <w:rFonts w:ascii="Arial" w:hAnsi="Arial" w:cs="Arial"/>
+                <w:i/>
+                <w:color w:val="404040" w:themeColor="text1" w:themeTint="BF"/>
+                <w:sz w:val="18"/>
+                <w:szCs w:val="18"/>
+              </w:rPr>
+              <w:t>Implementar Base de Datos</w:t>
             </w:r>
           </w:p>
         </w:tc>
@@ -6717,11 +6648,54 @@
               <w:rPr>
                 <w:rFonts w:ascii="Arial" w:hAnsi="Arial" w:cs="Arial"/>
                 <w:i/>
-                <w:color w:val="FF0000"/>
-                <w:sz w:val="18"/>
-                <w:szCs w:val="18"/>
-              </w:rPr>
-            </w:pPr>
+                <w:color w:val="404040" w:themeColor="text1" w:themeTint="BF"/>
+                <w:sz w:val="18"/>
+                <w:szCs w:val="18"/>
+              </w:rPr>
+            </w:pPr>
+            <w:r>
+              <w:rPr>
+                <w:rFonts w:ascii="Arial" w:hAnsi="Arial" w:cs="Arial"/>
+                <w:i/>
+                <w:color w:val="404040" w:themeColor="text1" w:themeTint="BF"/>
+                <w:sz w:val="18"/>
+                <w:szCs w:val="18"/>
+              </w:rPr>
+              <w:t>Analista de Software</w:t>
+            </w:r>
+          </w:p>
+          <w:p>
+            <w:pPr>
+              <w:rPr>
+                <w:rFonts w:ascii="Arial" w:hAnsi="Arial" w:cs="Arial"/>
+                <w:i/>
+                <w:color w:val="404040" w:themeColor="text1" w:themeTint="BF"/>
+                <w:sz w:val="18"/>
+                <w:szCs w:val="18"/>
+              </w:rPr>
+            </w:pPr>
+            <w:r>
+              <w:rPr>
+                <w:rFonts w:ascii="Arial" w:hAnsi="Arial" w:cs="Arial"/>
+                <w:i/>
+                <w:color w:val="404040" w:themeColor="text1" w:themeTint="BF"/>
+                <w:sz w:val="18"/>
+                <w:szCs w:val="18"/>
+              </w:rPr>
+              <w:t>(Vera</w:t>
+            </w:r>
+            <w:bookmarkStart w:id="0" w:name="_GoBack"/>
+            <w:bookmarkEnd w:id="0"/>
+            <w:r>
+              <w:rPr>
+                <w:rFonts w:ascii="Arial" w:hAnsi="Arial" w:cs="Arial"/>
+                <w:i/>
+                <w:color w:val="404040" w:themeColor="text1" w:themeTint="BF"/>
+                <w:sz w:val="18"/>
+                <w:szCs w:val="18"/>
+              </w:rPr>
+              <w:t>)</w:t>
+            </w:r>
           </w:p>
         </w:tc>
         <w:tc>
@@ -6749,7 +6723,7 @@
                 <w:sz w:val="18"/>
                 <w:szCs w:val="18"/>
               </w:rPr>
-              <w:t>15/11/2019</w:t>
+              <w:t>16/10/2019</w:t>
             </w:r>
           </w:p>
         </w:tc>
@@ -6778,7 +6752,7 @@
                 <w:sz w:val="18"/>
                 <w:szCs w:val="18"/>
               </w:rPr>
-              <w:t>15/11/2019</w:t>
+              <w:t>24/11/2019</w:t>
             </w:r>
           </w:p>
         </w:tc>
@@ -6797,7 +6771,7 @@
             <w:pPr>
               <w:pStyle w:val="Prrafodelista"/>
               <w:numPr>
-                <w:ilvl w:val="0"/>
+                <w:ilvl w:val="1"/>
                 <w:numId w:val="5"/>
               </w:numPr>
               <w:rPr>
@@ -6816,7 +6790,8 @@
                 <w:sz w:val="18"/>
                 <w:szCs w:val="18"/>
               </w:rPr>
-              <w:t>Pruebas</w:t>
+              <w:lastRenderedPageBreak/>
+              <w:t>Implementar Caso Uso Mobile</w:t>
             </w:r>
           </w:p>
         </w:tc>
@@ -6836,6 +6811,38 @@
                 <w:szCs w:val="18"/>
               </w:rPr>
             </w:pPr>
+            <w:r>
+              <w:rPr>
+                <w:rFonts w:ascii="Arial" w:hAnsi="Arial" w:cs="Arial"/>
+                <w:i/>
+                <w:color w:val="404040" w:themeColor="text1" w:themeTint="BF"/>
+                <w:sz w:val="18"/>
+                <w:szCs w:val="18"/>
+              </w:rPr>
+              <w:t>Arquitecto de Software (</w:t>
+            </w:r>
+            <w:proofErr w:type="spellStart"/>
+            <w:r>
+              <w:rPr>
+                <w:rFonts w:ascii="Arial" w:hAnsi="Arial" w:cs="Arial"/>
+                <w:i/>
+                <w:color w:val="404040" w:themeColor="text1" w:themeTint="BF"/>
+                <w:sz w:val="18"/>
+                <w:szCs w:val="18"/>
+              </w:rPr>
+              <w:t>Chinchayan</w:t>
+            </w:r>
+            <w:proofErr w:type="spellEnd"/>
+            <w:r>
+              <w:rPr>
+                <w:rFonts w:ascii="Arial" w:hAnsi="Arial" w:cs="Arial"/>
+                <w:i/>
+                <w:color w:val="404040" w:themeColor="text1" w:themeTint="BF"/>
+                <w:sz w:val="18"/>
+                <w:szCs w:val="18"/>
+              </w:rPr>
+              <w:t>)</w:t>
+            </w:r>
           </w:p>
         </w:tc>
         <w:tc>
@@ -6855,6 +6862,16 @@
                 <w:szCs w:val="18"/>
               </w:rPr>
             </w:pPr>
+            <w:r>
+              <w:rPr>
+                <w:rFonts w:ascii="Arial" w:hAnsi="Arial" w:cs="Arial"/>
+                <w:i/>
+                <w:color w:val="404040" w:themeColor="text1" w:themeTint="BF"/>
+                <w:sz w:val="18"/>
+                <w:szCs w:val="18"/>
+              </w:rPr>
+              <w:t>16/10/2019</w:t>
+            </w:r>
           </w:p>
         </w:tc>
         <w:tc>
@@ -6874,6 +6891,16 @@
                 <w:szCs w:val="18"/>
               </w:rPr>
             </w:pPr>
+            <w:r>
+              <w:rPr>
+                <w:rFonts w:ascii="Arial" w:hAnsi="Arial" w:cs="Arial"/>
+                <w:i/>
+                <w:color w:val="404040" w:themeColor="text1" w:themeTint="BF"/>
+                <w:sz w:val="18"/>
+                <w:szCs w:val="18"/>
+              </w:rPr>
+              <w:t>24/11/2019</w:t>
+            </w:r>
           </w:p>
         </w:tc>
       </w:tr>
@@ -6897,30 +6924,40 @@
               <w:rPr>
                 <w:rFonts w:ascii="Arial" w:hAnsi="Arial" w:cs="Arial"/>
                 <w:i/>
-                <w:color w:val="404040" w:themeColor="text1" w:themeTint="BF"/>
-                <w:sz w:val="18"/>
-                <w:szCs w:val="18"/>
-              </w:rPr>
-            </w:pPr>
-            <w:r>
-              <w:rPr>
-                <w:rFonts w:ascii="Arial" w:hAnsi="Arial" w:cs="Arial"/>
-                <w:i/>
-                <w:color w:val="404040" w:themeColor="text1" w:themeTint="BF"/>
-                <w:sz w:val="18"/>
-                <w:szCs w:val="18"/>
-              </w:rPr>
-              <w:t>Ejecutar</w:t>
-            </w:r>
-            <w:r>
-              <w:rPr>
-                <w:rFonts w:ascii="Arial" w:hAnsi="Arial" w:cs="Arial"/>
-                <w:i/>
-                <w:color w:val="404040" w:themeColor="text1" w:themeTint="BF"/>
-                <w:sz w:val="18"/>
-                <w:szCs w:val="18"/>
-              </w:rPr>
-              <w:t xml:space="preserve"> Caso de Prueba </w:t>
+                <w:color w:val="FF0000"/>
+                <w:sz w:val="18"/>
+                <w:szCs w:val="18"/>
+              </w:rPr>
+            </w:pPr>
+            <w:r>
+              <w:rPr>
+                <w:rFonts w:ascii="Arial" w:hAnsi="Arial" w:cs="Arial"/>
+                <w:i/>
+                <w:color w:val="FF0000"/>
+                <w:sz w:val="18"/>
+                <w:szCs w:val="18"/>
+              </w:rPr>
+              <w:t xml:space="preserve">Hito 4: </w:t>
+            </w:r>
+            <w:r>
+              <w:rPr>
+                <w:rFonts w:ascii="Arial" w:hAnsi="Arial" w:cs="Arial"/>
+                <w:i/>
+                <w:color w:val="FF0000"/>
+                <w:sz w:val="18"/>
+                <w:szCs w:val="18"/>
+              </w:rPr>
+              <w:t xml:space="preserve"> Línea Base de </w:t>
+            </w:r>
+            <w:r>
+              <w:rPr>
+                <w:rFonts w:ascii="Arial" w:hAnsi="Arial" w:cs="Arial"/>
+                <w:i/>
+                <w:color w:val="FF0000"/>
+                <w:sz w:val="18"/>
+                <w:szCs w:val="18"/>
+              </w:rPr>
+              <w:t>Construcción</w:t>
             </w:r>
           </w:p>
         </w:tc>
@@ -6935,86 +6972,11 @@
               <w:rPr>
                 <w:rFonts w:ascii="Arial" w:hAnsi="Arial" w:cs="Arial"/>
                 <w:i/>
-                <w:color w:val="404040" w:themeColor="text1" w:themeTint="BF"/>
-                <w:sz w:val="18"/>
-                <w:szCs w:val="18"/>
-              </w:rPr>
-            </w:pPr>
-            <w:proofErr w:type="spellStart"/>
-            <w:r>
-              <w:rPr>
-                <w:rFonts w:ascii="Arial" w:hAnsi="Arial" w:cs="Arial"/>
-                <w:i/>
-                <w:color w:val="404040" w:themeColor="text1" w:themeTint="BF"/>
-                <w:sz w:val="18"/>
-                <w:szCs w:val="18"/>
-              </w:rPr>
-              <w:t>Tester</w:t>
-            </w:r>
-            <w:proofErr w:type="spellEnd"/>
-            <w:r>
-              <w:rPr>
-                <w:rFonts w:ascii="Arial" w:hAnsi="Arial" w:cs="Arial"/>
-                <w:i/>
-                <w:color w:val="404040" w:themeColor="text1" w:themeTint="BF"/>
-                <w:sz w:val="18"/>
-                <w:szCs w:val="18"/>
-              </w:rPr>
-              <w:t xml:space="preserve"> de Software</w:t>
-            </w:r>
-          </w:p>
-          <w:p>
-            <w:pPr>
-              <w:rPr>
-                <w:rFonts w:ascii="Arial" w:hAnsi="Arial" w:cs="Arial"/>
-                <w:i/>
-                <w:color w:val="404040" w:themeColor="text1" w:themeTint="BF"/>
-                <w:sz w:val="18"/>
-                <w:szCs w:val="18"/>
-              </w:rPr>
-            </w:pPr>
-            <w:r>
-              <w:rPr>
-                <w:rFonts w:ascii="Arial" w:hAnsi="Arial" w:cs="Arial"/>
-                <w:i/>
-                <w:color w:val="404040" w:themeColor="text1" w:themeTint="BF"/>
-                <w:sz w:val="18"/>
-                <w:szCs w:val="18"/>
-              </w:rPr>
-              <w:t>(</w:t>
-            </w:r>
-            <w:proofErr w:type="spellStart"/>
-            <w:r>
-              <w:rPr>
-                <w:rFonts w:ascii="Arial" w:hAnsi="Arial" w:cs="Arial"/>
-                <w:i/>
-                <w:color w:val="404040" w:themeColor="text1" w:themeTint="BF"/>
-                <w:sz w:val="18"/>
-                <w:szCs w:val="18"/>
-              </w:rPr>
-              <w:t>Garcilazo</w:t>
-            </w:r>
-            <w:proofErr w:type="spellEnd"/>
-            <w:r>
-              <w:rPr>
-                <w:rFonts w:ascii="Arial" w:hAnsi="Arial" w:cs="Arial"/>
-                <w:i/>
-                <w:color w:val="404040" w:themeColor="text1" w:themeTint="BF"/>
-                <w:sz w:val="18"/>
-                <w:szCs w:val="18"/>
-              </w:rPr>
-              <w:t>)</w:t>
-            </w:r>
-            <w:r>
-              <w:rPr>
-                <w:rFonts w:ascii="Arial" w:hAnsi="Arial" w:cs="Arial"/>
-                <w:i/>
-                <w:color w:val="404040" w:themeColor="text1" w:themeTint="BF"/>
-                <w:sz w:val="18"/>
-                <w:szCs w:val="18"/>
-              </w:rPr>
-              <w:t xml:space="preserve"> </w:t>
-            </w:r>
+                <w:color w:val="FF0000"/>
+                <w:sz w:val="18"/>
+                <w:szCs w:val="18"/>
+              </w:rPr>
+            </w:pPr>
           </w:p>
         </w:tc>
         <w:tc>
@@ -7042,7 +7004,7 @@
                 <w:sz w:val="18"/>
                 <w:szCs w:val="18"/>
               </w:rPr>
-              <w:t>17/11</w:t>
+              <w:t>16/10</w:t>
             </w:r>
             <w:r>
               <w:rPr>
@@ -7081,17 +7043,7 @@
                 <w:sz w:val="18"/>
                 <w:szCs w:val="18"/>
               </w:rPr>
-              <w:t>27/11</w:t>
-            </w:r>
-            <w:r>
-              <w:rPr>
-                <w:rFonts w:ascii="Arial" w:hAnsi="Arial" w:cs="Arial"/>
-                <w:i/>
-                <w:color w:val="404040" w:themeColor="text1" w:themeTint="BF"/>
-                <w:sz w:val="18"/>
-                <w:szCs w:val="18"/>
-              </w:rPr>
-              <w:t>/2019</w:t>
+              <w:t>15/11/2019</w:t>
             </w:r>
           </w:p>
         </w:tc>
@@ -7110,7 +7062,7 @@
             <w:pPr>
               <w:pStyle w:val="Prrafodelista"/>
               <w:numPr>
-                <w:ilvl w:val="1"/>
+                <w:ilvl w:val="0"/>
                 <w:numId w:val="5"/>
               </w:numPr>
               <w:rPr>
@@ -7129,17 +7081,7 @@
                 <w:sz w:val="18"/>
                 <w:szCs w:val="18"/>
               </w:rPr>
-              <w:t xml:space="preserve">Realizar </w:t>
-            </w:r>
-            <w:r>
-              <w:rPr>
-                <w:rFonts w:ascii="Arial" w:hAnsi="Arial" w:cs="Arial"/>
-                <w:i/>
-                <w:color w:val="404040" w:themeColor="text1" w:themeTint="BF"/>
-                <w:sz w:val="18"/>
-                <w:szCs w:val="18"/>
-              </w:rPr>
-              <w:t>Pruebas de aceptación de usuario</w:t>
+              <w:t>Pruebas</w:t>
             </w:r>
           </w:p>
         </w:tc>
@@ -7159,37 +7101,6 @@
                 <w:szCs w:val="18"/>
               </w:rPr>
             </w:pPr>
-            <w:r>
-              <w:rPr>
-                <w:rFonts w:ascii="Arial" w:hAnsi="Arial" w:cs="Arial"/>
-                <w:i/>
-                <w:color w:val="404040" w:themeColor="text1" w:themeTint="BF"/>
-                <w:sz w:val="18"/>
-                <w:szCs w:val="18"/>
-              </w:rPr>
-              <w:t>Patrocinador</w:t>
-            </w:r>
-          </w:p>
-          <w:p>
-            <w:pPr>
-              <w:rPr>
-                <w:rFonts w:ascii="Arial" w:hAnsi="Arial" w:cs="Arial"/>
-                <w:i/>
-                <w:color w:val="404040" w:themeColor="text1" w:themeTint="BF"/>
-                <w:sz w:val="18"/>
-                <w:szCs w:val="18"/>
-              </w:rPr>
-            </w:pPr>
-            <w:r>
-              <w:rPr>
-                <w:rFonts w:ascii="Arial" w:hAnsi="Arial" w:cs="Arial"/>
-                <w:i/>
-                <w:color w:val="404040" w:themeColor="text1" w:themeTint="BF"/>
-                <w:sz w:val="18"/>
-                <w:szCs w:val="18"/>
-              </w:rPr>
-              <w:t>(Vera)</w:t>
-            </w:r>
           </w:p>
         </w:tc>
         <w:tc>
@@ -7209,16 +7120,6 @@
                 <w:szCs w:val="18"/>
               </w:rPr>
             </w:pPr>
-            <w:r>
-              <w:rPr>
-                <w:rFonts w:ascii="Arial" w:hAnsi="Arial" w:cs="Arial"/>
-                <w:i/>
-                <w:color w:val="404040" w:themeColor="text1" w:themeTint="BF"/>
-                <w:sz w:val="18"/>
-                <w:szCs w:val="18"/>
-              </w:rPr>
-              <w:t>28/11/2019</w:t>
-            </w:r>
           </w:p>
         </w:tc>
         <w:tc>
@@ -7238,16 +7139,6 @@
                 <w:szCs w:val="18"/>
               </w:rPr>
             </w:pPr>
-            <w:r>
-              <w:rPr>
-                <w:rFonts w:ascii="Arial" w:hAnsi="Arial" w:cs="Arial"/>
-                <w:i/>
-                <w:color w:val="404040" w:themeColor="text1" w:themeTint="BF"/>
-                <w:sz w:val="18"/>
-                <w:szCs w:val="18"/>
-              </w:rPr>
-              <w:t>01/12/2019</w:t>
-            </w:r>
           </w:p>
         </w:tc>
       </w:tr>
@@ -7271,50 +7162,20 @@
               <w:rPr>
                 <w:rFonts w:ascii="Arial" w:hAnsi="Arial" w:cs="Arial"/>
                 <w:i/>
-                <w:color w:val="FF0000"/>
-                <w:sz w:val="18"/>
-                <w:szCs w:val="18"/>
-              </w:rPr>
-            </w:pPr>
-            <w:r>
-              <w:rPr>
-                <w:rFonts w:ascii="Arial" w:hAnsi="Arial" w:cs="Arial"/>
-                <w:i/>
-                <w:color w:val="FF0000"/>
-                <w:sz w:val="18"/>
-                <w:szCs w:val="18"/>
-              </w:rPr>
-              <w:t xml:space="preserve">Hito 5: </w:t>
-            </w:r>
-            <w:r>
-              <w:rPr>
-                <w:rFonts w:ascii="Arial" w:hAnsi="Arial" w:cs="Arial"/>
-                <w:i/>
-                <w:color w:val="FF0000"/>
-                <w:sz w:val="18"/>
-                <w:szCs w:val="18"/>
-              </w:rPr>
-              <w:t xml:space="preserve"> Línea Base</w:t>
-            </w:r>
-            <w:r>
-              <w:rPr>
-                <w:rFonts w:ascii="Arial" w:hAnsi="Arial" w:cs="Arial"/>
-                <w:i/>
-                <w:color w:val="FF0000"/>
-                <w:sz w:val="18"/>
-                <w:szCs w:val="18"/>
-              </w:rPr>
-              <w:t xml:space="preserve"> </w:t>
-            </w:r>
-            <w:r>
-              <w:rPr>
-                <w:rFonts w:ascii="Arial" w:hAnsi="Arial" w:cs="Arial"/>
-                <w:i/>
-                <w:color w:val="FF0000"/>
-                <w:sz w:val="18"/>
-                <w:szCs w:val="18"/>
-              </w:rPr>
-              <w:t>de Pruebas</w:t>
+                <w:color w:val="404040" w:themeColor="text1" w:themeTint="BF"/>
+                <w:sz w:val="18"/>
+                <w:szCs w:val="18"/>
+              </w:rPr>
+            </w:pPr>
+            <w:r>
+              <w:rPr>
+                <w:rFonts w:ascii="Arial" w:hAnsi="Arial" w:cs="Arial"/>
+                <w:i/>
+                <w:color w:val="404040" w:themeColor="text1" w:themeTint="BF"/>
+                <w:sz w:val="18"/>
+                <w:szCs w:val="18"/>
+              </w:rPr>
+              <w:t xml:space="preserve">Ejecutar Caso de Prueba </w:t>
             </w:r>
           </w:p>
         </w:tc>
@@ -7329,11 +7190,76 @@
               <w:rPr>
                 <w:rFonts w:ascii="Arial" w:hAnsi="Arial" w:cs="Arial"/>
                 <w:i/>
-                <w:color w:val="FF0000"/>
-                <w:sz w:val="18"/>
-                <w:szCs w:val="18"/>
-              </w:rPr>
-            </w:pPr>
+                <w:color w:val="404040" w:themeColor="text1" w:themeTint="BF"/>
+                <w:sz w:val="18"/>
+                <w:szCs w:val="18"/>
+              </w:rPr>
+            </w:pPr>
+            <w:proofErr w:type="spellStart"/>
+            <w:r>
+              <w:rPr>
+                <w:rFonts w:ascii="Arial" w:hAnsi="Arial" w:cs="Arial"/>
+                <w:i/>
+                <w:color w:val="404040" w:themeColor="text1" w:themeTint="BF"/>
+                <w:sz w:val="18"/>
+                <w:szCs w:val="18"/>
+              </w:rPr>
+              <w:t>Tester</w:t>
+            </w:r>
+            <w:proofErr w:type="spellEnd"/>
+            <w:r>
+              <w:rPr>
+                <w:rFonts w:ascii="Arial" w:hAnsi="Arial" w:cs="Arial"/>
+                <w:i/>
+                <w:color w:val="404040" w:themeColor="text1" w:themeTint="BF"/>
+                <w:sz w:val="18"/>
+                <w:szCs w:val="18"/>
+              </w:rPr>
+              <w:t xml:space="preserve"> de Software</w:t>
+            </w:r>
+          </w:p>
+          <w:p>
+            <w:pPr>
+              <w:rPr>
+                <w:rFonts w:ascii="Arial" w:hAnsi="Arial" w:cs="Arial"/>
+                <w:i/>
+                <w:color w:val="404040" w:themeColor="text1" w:themeTint="BF"/>
+                <w:sz w:val="18"/>
+                <w:szCs w:val="18"/>
+              </w:rPr>
+            </w:pPr>
+            <w:r>
+              <w:rPr>
+                <w:rFonts w:ascii="Arial" w:hAnsi="Arial" w:cs="Arial"/>
+                <w:i/>
+                <w:color w:val="404040" w:themeColor="text1" w:themeTint="BF"/>
+                <w:sz w:val="18"/>
+                <w:szCs w:val="18"/>
+              </w:rPr>
+              <w:t>(</w:t>
+            </w:r>
+            <w:proofErr w:type="spellStart"/>
+            <w:r>
+              <w:rPr>
+                <w:rFonts w:ascii="Arial" w:hAnsi="Arial" w:cs="Arial"/>
+                <w:i/>
+                <w:color w:val="404040" w:themeColor="text1" w:themeTint="BF"/>
+                <w:sz w:val="18"/>
+                <w:szCs w:val="18"/>
+              </w:rPr>
+              <w:t>Garcilazo</w:t>
+            </w:r>
+            <w:proofErr w:type="spellEnd"/>
+            <w:r>
+              <w:rPr>
+                <w:rFonts w:ascii="Arial" w:hAnsi="Arial" w:cs="Arial"/>
+                <w:i/>
+                <w:color w:val="404040" w:themeColor="text1" w:themeTint="BF"/>
+                <w:sz w:val="18"/>
+                <w:szCs w:val="18"/>
+              </w:rPr>
+              <w:t xml:space="preserve">) </w:t>
+            </w:r>
           </w:p>
         </w:tc>
         <w:tc>
@@ -7361,7 +7287,7 @@
                 <w:sz w:val="18"/>
                 <w:szCs w:val="18"/>
               </w:rPr>
-              <w:t>01/12/2019</w:t>
+              <w:t>17/11/2019</w:t>
             </w:r>
           </w:p>
         </w:tc>
@@ -7390,7 +7316,7 @@
                 <w:sz w:val="18"/>
                 <w:szCs w:val="18"/>
               </w:rPr>
-              <w:t>01/12/2019</w:t>
+              <w:t>27/11/2019</w:t>
             </w:r>
           </w:p>
         </w:tc>
@@ -7409,7 +7335,7 @@
             <w:pPr>
               <w:pStyle w:val="Prrafodelista"/>
               <w:numPr>
-                <w:ilvl w:val="0"/>
+                <w:ilvl w:val="1"/>
                 <w:numId w:val="5"/>
               </w:numPr>
               <w:rPr>
@@ -7428,17 +7354,7 @@
                 <w:sz w:val="18"/>
                 <w:szCs w:val="18"/>
               </w:rPr>
-              <w:t>Despliegue</w:t>
-            </w:r>
-            <w:r>
-              <w:rPr>
-                <w:rFonts w:ascii="Arial" w:hAnsi="Arial" w:cs="Arial"/>
-                <w:i/>
-                <w:color w:val="404040" w:themeColor="text1" w:themeTint="BF"/>
-                <w:sz w:val="18"/>
-                <w:szCs w:val="18"/>
-              </w:rPr>
-              <w:t xml:space="preserve"> y Cierre</w:t>
+              <w:t>Realizar Pruebas de aceptación de usuario</w:t>
             </w:r>
           </w:p>
         </w:tc>
@@ -7453,11 +7369,42 @@
               <w:rPr>
                 <w:rFonts w:ascii="Arial" w:hAnsi="Arial" w:cs="Arial"/>
                 <w:i/>
-                <w:color w:val="FF0000"/>
-                <w:sz w:val="18"/>
-                <w:szCs w:val="18"/>
-              </w:rPr>
-            </w:pPr>
+                <w:color w:val="404040" w:themeColor="text1" w:themeTint="BF"/>
+                <w:sz w:val="18"/>
+                <w:szCs w:val="18"/>
+              </w:rPr>
+            </w:pPr>
+            <w:r>
+              <w:rPr>
+                <w:rFonts w:ascii="Arial" w:hAnsi="Arial" w:cs="Arial"/>
+                <w:i/>
+                <w:color w:val="404040" w:themeColor="text1" w:themeTint="BF"/>
+                <w:sz w:val="18"/>
+                <w:szCs w:val="18"/>
+              </w:rPr>
+              <w:t>Patrocinador</w:t>
+            </w:r>
+          </w:p>
+          <w:p>
+            <w:pPr>
+              <w:rPr>
+                <w:rFonts w:ascii="Arial" w:hAnsi="Arial" w:cs="Arial"/>
+                <w:i/>
+                <w:color w:val="404040" w:themeColor="text1" w:themeTint="BF"/>
+                <w:sz w:val="18"/>
+                <w:szCs w:val="18"/>
+              </w:rPr>
+            </w:pPr>
+            <w:r>
+              <w:rPr>
+                <w:rFonts w:ascii="Arial" w:hAnsi="Arial" w:cs="Arial"/>
+                <w:i/>
+                <w:color w:val="404040" w:themeColor="text1" w:themeTint="BF"/>
+                <w:sz w:val="18"/>
+                <w:szCs w:val="18"/>
+              </w:rPr>
+              <w:t>(Vera)</w:t>
+            </w:r>
           </w:p>
         </w:tc>
         <w:tc>
@@ -7477,6 +7424,16 @@
                 <w:szCs w:val="18"/>
               </w:rPr>
             </w:pPr>
+            <w:r>
+              <w:rPr>
+                <w:rFonts w:ascii="Arial" w:hAnsi="Arial" w:cs="Arial"/>
+                <w:i/>
+                <w:color w:val="404040" w:themeColor="text1" w:themeTint="BF"/>
+                <w:sz w:val="18"/>
+                <w:szCs w:val="18"/>
+              </w:rPr>
+              <w:t>28/11/2019</w:t>
+            </w:r>
           </w:p>
         </w:tc>
         <w:tc>
@@ -7496,6 +7453,16 @@
                 <w:szCs w:val="18"/>
               </w:rPr>
             </w:pPr>
+            <w:r>
+              <w:rPr>
+                <w:rFonts w:ascii="Arial" w:hAnsi="Arial" w:cs="Arial"/>
+                <w:i/>
+                <w:color w:val="404040" w:themeColor="text1" w:themeTint="BF"/>
+                <w:sz w:val="18"/>
+                <w:szCs w:val="18"/>
+              </w:rPr>
+              <w:t>01/12/2019</w:t>
+            </w:r>
           </w:p>
         </w:tc>
       </w:tr>
@@ -7519,20 +7486,40 @@
               <w:rPr>
                 <w:rFonts w:ascii="Arial" w:hAnsi="Arial" w:cs="Arial"/>
                 <w:i/>
-                <w:color w:val="404040" w:themeColor="text1" w:themeTint="BF"/>
-                <w:sz w:val="18"/>
-                <w:szCs w:val="18"/>
-              </w:rPr>
-            </w:pPr>
-            <w:r>
-              <w:rPr>
-                <w:rFonts w:ascii="Arial" w:hAnsi="Arial" w:cs="Arial"/>
-                <w:i/>
-                <w:color w:val="404040" w:themeColor="text1" w:themeTint="BF"/>
-                <w:sz w:val="18"/>
-                <w:szCs w:val="18"/>
-              </w:rPr>
-              <w:t>Realizar despliegue</w:t>
+                <w:color w:val="FF0000"/>
+                <w:sz w:val="18"/>
+                <w:szCs w:val="18"/>
+              </w:rPr>
+            </w:pPr>
+            <w:r>
+              <w:rPr>
+                <w:rFonts w:ascii="Arial" w:hAnsi="Arial" w:cs="Arial"/>
+                <w:i/>
+                <w:color w:val="FF0000"/>
+                <w:sz w:val="18"/>
+                <w:szCs w:val="18"/>
+              </w:rPr>
+              <w:t xml:space="preserve">Hito 5: </w:t>
+            </w:r>
+            <w:r>
+              <w:rPr>
+                <w:rFonts w:ascii="Arial" w:hAnsi="Arial" w:cs="Arial"/>
+                <w:i/>
+                <w:color w:val="FF0000"/>
+                <w:sz w:val="18"/>
+                <w:szCs w:val="18"/>
+              </w:rPr>
+              <w:t xml:space="preserve"> Línea Base</w:t>
+            </w:r>
+            <w:r>
+              <w:rPr>
+                <w:rFonts w:ascii="Arial" w:hAnsi="Arial" w:cs="Arial"/>
+                <w:i/>
+                <w:color w:val="FF0000"/>
+                <w:sz w:val="18"/>
+                <w:szCs w:val="18"/>
+              </w:rPr>
+              <w:t xml:space="preserve"> de Pruebas</w:t>
             </w:r>
           </w:p>
         </w:tc>
@@ -7547,64 +7534,11 @@
               <w:rPr>
                 <w:rFonts w:ascii="Arial" w:hAnsi="Arial" w:cs="Arial"/>
                 <w:i/>
-                <w:color w:val="404040" w:themeColor="text1" w:themeTint="BF"/>
-                <w:sz w:val="18"/>
-                <w:szCs w:val="18"/>
-              </w:rPr>
-            </w:pPr>
-            <w:r>
-              <w:rPr>
-                <w:rFonts w:ascii="Arial" w:hAnsi="Arial" w:cs="Arial"/>
-                <w:i/>
-                <w:color w:val="404040" w:themeColor="text1" w:themeTint="BF"/>
-                <w:sz w:val="18"/>
-                <w:szCs w:val="18"/>
-              </w:rPr>
-              <w:t xml:space="preserve">Equipo de despliegue </w:t>
-            </w:r>
-          </w:p>
-          <w:p>
-            <w:pPr>
-              <w:rPr>
-                <w:rFonts w:ascii="Arial" w:hAnsi="Arial" w:cs="Arial"/>
-                <w:i/>
-                <w:color w:val="404040" w:themeColor="text1" w:themeTint="BF"/>
-                <w:sz w:val="18"/>
-                <w:szCs w:val="18"/>
-              </w:rPr>
-            </w:pPr>
-            <w:r>
-              <w:rPr>
-                <w:rFonts w:ascii="Arial" w:hAnsi="Arial" w:cs="Arial"/>
-                <w:i/>
-                <w:color w:val="404040" w:themeColor="text1" w:themeTint="BF"/>
-                <w:sz w:val="18"/>
-                <w:szCs w:val="18"/>
-              </w:rPr>
-              <w:t>(</w:t>
-            </w:r>
-            <w:proofErr w:type="spellStart"/>
-            <w:r>
-              <w:rPr>
-                <w:rFonts w:ascii="Arial" w:hAnsi="Arial" w:cs="Arial"/>
-                <w:i/>
-                <w:color w:val="404040" w:themeColor="text1" w:themeTint="BF"/>
-                <w:sz w:val="18"/>
-                <w:szCs w:val="18"/>
-              </w:rPr>
-              <w:t>Chinchayan</w:t>
-            </w:r>
-            <w:proofErr w:type="spellEnd"/>
-            <w:r>
-              <w:rPr>
-                <w:rFonts w:ascii="Arial" w:hAnsi="Arial" w:cs="Arial"/>
-                <w:i/>
-                <w:color w:val="404040" w:themeColor="text1" w:themeTint="BF"/>
-                <w:sz w:val="18"/>
-                <w:szCs w:val="18"/>
-              </w:rPr>
-              <w:t>)</w:t>
-            </w:r>
+                <w:color w:val="FF0000"/>
+                <w:sz w:val="18"/>
+                <w:szCs w:val="18"/>
+              </w:rPr>
+            </w:pPr>
           </w:p>
         </w:tc>
         <w:tc>
@@ -7632,37 +7566,7 @@
                 <w:sz w:val="18"/>
                 <w:szCs w:val="18"/>
               </w:rPr>
-              <w:t>02</w:t>
-            </w:r>
-            <w:r>
-              <w:rPr>
-                <w:rFonts w:ascii="Arial" w:hAnsi="Arial" w:cs="Arial"/>
-                <w:i/>
-                <w:color w:val="404040" w:themeColor="text1" w:themeTint="BF"/>
-                <w:sz w:val="18"/>
-                <w:szCs w:val="18"/>
-              </w:rPr>
-              <w:t>/1</w:t>
-            </w:r>
-            <w:r>
-              <w:rPr>
-                <w:rFonts w:ascii="Arial" w:hAnsi="Arial" w:cs="Arial"/>
-                <w:i/>
-                <w:color w:val="404040" w:themeColor="text1" w:themeTint="BF"/>
-                <w:sz w:val="18"/>
-                <w:szCs w:val="18"/>
-              </w:rPr>
-              <w:t>2</w:t>
-            </w:r>
-            <w:r>
-              <w:rPr>
-                <w:rFonts w:ascii="Arial" w:hAnsi="Arial" w:cs="Arial"/>
-                <w:i/>
-                <w:color w:val="404040" w:themeColor="text1" w:themeTint="BF"/>
-                <w:sz w:val="18"/>
-                <w:szCs w:val="18"/>
-              </w:rPr>
-              <w:t>/2019</w:t>
+              <w:t>01/12/2019</w:t>
             </w:r>
           </w:p>
         </w:tc>
@@ -7691,17 +7595,7 @@
                 <w:sz w:val="18"/>
                 <w:szCs w:val="18"/>
               </w:rPr>
-              <w:t>02</w:t>
-            </w:r>
-            <w:r>
-              <w:rPr>
-                <w:rFonts w:ascii="Arial" w:hAnsi="Arial" w:cs="Arial"/>
-                <w:i/>
-                <w:color w:val="404040" w:themeColor="text1" w:themeTint="BF"/>
-                <w:sz w:val="18"/>
-                <w:szCs w:val="18"/>
-              </w:rPr>
-              <w:t>/12/2019</w:t>
+              <w:t>01/12/2019</w:t>
             </w:r>
           </w:p>
         </w:tc>
@@ -7720,7 +7614,7 @@
             <w:pPr>
               <w:pStyle w:val="Prrafodelista"/>
               <w:numPr>
-                <w:ilvl w:val="1"/>
+                <w:ilvl w:val="0"/>
                 <w:numId w:val="5"/>
               </w:numPr>
               <w:rPr>
@@ -7739,7 +7633,7 @@
                 <w:sz w:val="18"/>
                 <w:szCs w:val="18"/>
               </w:rPr>
-              <w:t>Elaborar Acta de cierre de proyecto</w:t>
+              <w:t>Despliegue y Cierre</w:t>
             </w:r>
           </w:p>
         </w:tc>
@@ -7754,44 +7648,11 @@
               <w:rPr>
                 <w:rFonts w:ascii="Arial" w:hAnsi="Arial" w:cs="Arial"/>
                 <w:i/>
-                <w:color w:val="404040" w:themeColor="text1" w:themeTint="BF"/>
-                <w:sz w:val="18"/>
-                <w:szCs w:val="18"/>
-              </w:rPr>
-            </w:pPr>
-            <w:r>
-              <w:rPr>
-                <w:rFonts w:ascii="Arial" w:hAnsi="Arial" w:cs="Arial"/>
-                <w:i/>
-                <w:color w:val="404040" w:themeColor="text1" w:themeTint="BF"/>
-                <w:sz w:val="18"/>
-                <w:szCs w:val="18"/>
-              </w:rPr>
-              <w:t>Jefe de Proyecto</w:t>
-            </w:r>
-          </w:p>
-          <w:p>
-            <w:pPr>
-              <w:rPr>
-                <w:rFonts w:ascii="Arial" w:hAnsi="Arial" w:cs="Arial"/>
-                <w:i/>
-                <w:color w:val="404040" w:themeColor="text1" w:themeTint="BF"/>
-                <w:sz w:val="18"/>
-                <w:szCs w:val="18"/>
-              </w:rPr>
-            </w:pPr>
-            <w:r>
-              <w:rPr>
-                <w:rFonts w:ascii="Arial" w:hAnsi="Arial" w:cs="Arial"/>
-                <w:i/>
-                <w:color w:val="404040" w:themeColor="text1" w:themeTint="BF"/>
-                <w:sz w:val="18"/>
-                <w:szCs w:val="18"/>
-              </w:rPr>
-              <w:t>(Vera)</w:t>
-            </w:r>
-            <w:bookmarkStart w:id="0" w:name="_GoBack"/>
-            <w:bookmarkEnd w:id="0"/>
+                <w:color w:val="FF0000"/>
+                <w:sz w:val="18"/>
+                <w:szCs w:val="18"/>
+              </w:rPr>
+            </w:pPr>
           </w:p>
         </w:tc>
         <w:tc>
@@ -7811,26 +7672,6 @@
                 <w:szCs w:val="18"/>
               </w:rPr>
             </w:pPr>
-            <w:r>
-              <w:rPr>
-                <w:rFonts w:ascii="Arial" w:hAnsi="Arial" w:cs="Arial"/>
-                <w:i/>
-                <w:color w:val="404040" w:themeColor="text1" w:themeTint="BF"/>
-                <w:sz w:val="18"/>
-                <w:szCs w:val="18"/>
-              </w:rPr>
-              <w:t>03/12</w:t>
-            </w:r>
-            <w:r>
-              <w:rPr>
-                <w:rFonts w:ascii="Arial" w:hAnsi="Arial" w:cs="Arial"/>
-                <w:i/>
-                <w:color w:val="404040" w:themeColor="text1" w:themeTint="BF"/>
-                <w:sz w:val="18"/>
-                <w:szCs w:val="18"/>
-              </w:rPr>
-              <w:t>/2019</w:t>
-            </w:r>
           </w:p>
         </w:tc>
         <w:tc>
@@ -7850,26 +7691,6 @@
                 <w:szCs w:val="18"/>
               </w:rPr>
             </w:pPr>
-            <w:r>
-              <w:rPr>
-                <w:rFonts w:ascii="Arial" w:hAnsi="Arial" w:cs="Arial"/>
-                <w:i/>
-                <w:color w:val="404040" w:themeColor="text1" w:themeTint="BF"/>
-                <w:sz w:val="18"/>
-                <w:szCs w:val="18"/>
-              </w:rPr>
-              <w:t>03</w:t>
-            </w:r>
-            <w:r>
-              <w:rPr>
-                <w:rFonts w:ascii="Arial" w:hAnsi="Arial" w:cs="Arial"/>
-                <w:i/>
-                <w:color w:val="404040" w:themeColor="text1" w:themeTint="BF"/>
-                <w:sz w:val="18"/>
-                <w:szCs w:val="18"/>
-              </w:rPr>
-              <w:t>/12/2019</w:t>
-            </w:r>
           </w:p>
         </w:tc>
       </w:tr>
@@ -7893,50 +7714,20 @@
               <w:rPr>
                 <w:rFonts w:ascii="Arial" w:hAnsi="Arial" w:cs="Arial"/>
                 <w:i/>
-                <w:color w:val="FF0000"/>
-                <w:sz w:val="18"/>
-                <w:szCs w:val="18"/>
-              </w:rPr>
-            </w:pPr>
-            <w:r>
-              <w:rPr>
-                <w:rFonts w:ascii="Arial" w:hAnsi="Arial" w:cs="Arial"/>
-                <w:i/>
-                <w:color w:val="FF0000"/>
-                <w:sz w:val="18"/>
-                <w:szCs w:val="18"/>
-              </w:rPr>
-              <w:t xml:space="preserve">Hito 6: </w:t>
-            </w:r>
-            <w:r>
-              <w:rPr>
-                <w:rFonts w:ascii="Arial" w:hAnsi="Arial" w:cs="Arial"/>
-                <w:i/>
-                <w:color w:val="FF0000"/>
-                <w:sz w:val="18"/>
-                <w:szCs w:val="18"/>
-              </w:rPr>
-              <w:t xml:space="preserve"> Línea Base</w:t>
-            </w:r>
-            <w:r>
-              <w:rPr>
-                <w:rFonts w:ascii="Arial" w:hAnsi="Arial" w:cs="Arial"/>
-                <w:i/>
-                <w:color w:val="FF0000"/>
-                <w:sz w:val="18"/>
-                <w:szCs w:val="18"/>
-              </w:rPr>
-              <w:t xml:space="preserve"> </w:t>
-            </w:r>
-            <w:r>
-              <w:rPr>
-                <w:rFonts w:ascii="Arial" w:hAnsi="Arial" w:cs="Arial"/>
-                <w:i/>
-                <w:color w:val="FF0000"/>
-                <w:sz w:val="18"/>
-                <w:szCs w:val="18"/>
-              </w:rPr>
-              <w:t>Cierre de Proyecto</w:t>
+                <w:color w:val="404040" w:themeColor="text1" w:themeTint="BF"/>
+                <w:sz w:val="18"/>
+                <w:szCs w:val="18"/>
+              </w:rPr>
+            </w:pPr>
+            <w:r>
+              <w:rPr>
+                <w:rFonts w:ascii="Arial" w:hAnsi="Arial" w:cs="Arial"/>
+                <w:i/>
+                <w:color w:val="404040" w:themeColor="text1" w:themeTint="BF"/>
+                <w:sz w:val="18"/>
+                <w:szCs w:val="18"/>
+              </w:rPr>
+              <w:t>Realizar despliegue</w:t>
             </w:r>
           </w:p>
         </w:tc>
@@ -7951,11 +7742,64 @@
               <w:rPr>
                 <w:rFonts w:ascii="Arial" w:hAnsi="Arial" w:cs="Arial"/>
                 <w:i/>
-                <w:color w:val="FF0000"/>
-                <w:sz w:val="18"/>
-                <w:szCs w:val="18"/>
-              </w:rPr>
-            </w:pPr>
+                <w:color w:val="404040" w:themeColor="text1" w:themeTint="BF"/>
+                <w:sz w:val="18"/>
+                <w:szCs w:val="18"/>
+              </w:rPr>
+            </w:pPr>
+            <w:r>
+              <w:rPr>
+                <w:rFonts w:ascii="Arial" w:hAnsi="Arial" w:cs="Arial"/>
+                <w:i/>
+                <w:color w:val="404040" w:themeColor="text1" w:themeTint="BF"/>
+                <w:sz w:val="18"/>
+                <w:szCs w:val="18"/>
+              </w:rPr>
+              <w:t xml:space="preserve">Equipo de despliegue </w:t>
+            </w:r>
+          </w:p>
+          <w:p>
+            <w:pPr>
+              <w:rPr>
+                <w:rFonts w:ascii="Arial" w:hAnsi="Arial" w:cs="Arial"/>
+                <w:i/>
+                <w:color w:val="404040" w:themeColor="text1" w:themeTint="BF"/>
+                <w:sz w:val="18"/>
+                <w:szCs w:val="18"/>
+              </w:rPr>
+            </w:pPr>
+            <w:r>
+              <w:rPr>
+                <w:rFonts w:ascii="Arial" w:hAnsi="Arial" w:cs="Arial"/>
+                <w:i/>
+                <w:color w:val="404040" w:themeColor="text1" w:themeTint="BF"/>
+                <w:sz w:val="18"/>
+                <w:szCs w:val="18"/>
+              </w:rPr>
+              <w:t>(</w:t>
+            </w:r>
+            <w:proofErr w:type="spellStart"/>
+            <w:r>
+              <w:rPr>
+                <w:rFonts w:ascii="Arial" w:hAnsi="Arial" w:cs="Arial"/>
+                <w:i/>
+                <w:color w:val="404040" w:themeColor="text1" w:themeTint="BF"/>
+                <w:sz w:val="18"/>
+                <w:szCs w:val="18"/>
+              </w:rPr>
+              <w:t>Chinchayan</w:t>
+            </w:r>
+            <w:proofErr w:type="spellEnd"/>
+            <w:r>
+              <w:rPr>
+                <w:rFonts w:ascii="Arial" w:hAnsi="Arial" w:cs="Arial"/>
+                <w:i/>
+                <w:color w:val="404040" w:themeColor="text1" w:themeTint="BF"/>
+                <w:sz w:val="18"/>
+                <w:szCs w:val="18"/>
+              </w:rPr>
+              <w:t>)</w:t>
+            </w:r>
           </w:p>
         </w:tc>
         <w:tc>
@@ -7983,17 +7827,7 @@
                 <w:sz w:val="18"/>
                 <w:szCs w:val="18"/>
               </w:rPr>
-              <w:t>03</w:t>
-            </w:r>
-            <w:r>
-              <w:rPr>
-                <w:rFonts w:ascii="Arial" w:hAnsi="Arial" w:cs="Arial"/>
-                <w:i/>
-                <w:color w:val="404040" w:themeColor="text1" w:themeTint="BF"/>
-                <w:sz w:val="18"/>
-                <w:szCs w:val="18"/>
-              </w:rPr>
-              <w:t>/12/2019</w:t>
+              <w:t>02/12/2019</w:t>
             </w:r>
           </w:p>
         </w:tc>
@@ -8022,17 +7856,296 @@
                 <w:sz w:val="18"/>
                 <w:szCs w:val="18"/>
               </w:rPr>
-              <w:t>03</w:t>
-            </w:r>
-            <w:r>
-              <w:rPr>
-                <w:rFonts w:ascii="Arial" w:hAnsi="Arial" w:cs="Arial"/>
-                <w:i/>
-                <w:color w:val="404040" w:themeColor="text1" w:themeTint="BF"/>
-                <w:sz w:val="18"/>
-                <w:szCs w:val="18"/>
-              </w:rPr>
-              <w:t>/12/2019</w:t>
+              <w:t>02/12/2019</w:t>
+            </w:r>
+          </w:p>
+        </w:tc>
+      </w:tr>
+      <w:tr>
+        <w:trPr>
+          <w:trHeight w:val="340"/>
+        </w:trPr>
+        <w:tc>
+          <w:tcPr>
+            <w:tcW w:w="3686" w:type="dxa"/>
+            <w:shd w:val="clear" w:color="auto" w:fill="FFFFFF" w:themeFill="background1"/>
+            <w:vAlign w:val="center"/>
+          </w:tcPr>
+          <w:p>
+            <w:pPr>
+              <w:pStyle w:val="Prrafodelista"/>
+              <w:numPr>
+                <w:ilvl w:val="1"/>
+                <w:numId w:val="5"/>
+              </w:numPr>
+              <w:rPr>
+                <w:rFonts w:ascii="Arial" w:hAnsi="Arial" w:cs="Arial"/>
+                <w:i/>
+                <w:color w:val="404040" w:themeColor="text1" w:themeTint="BF"/>
+                <w:sz w:val="18"/>
+                <w:szCs w:val="18"/>
+              </w:rPr>
+            </w:pPr>
+            <w:r>
+              <w:rPr>
+                <w:rFonts w:ascii="Arial" w:hAnsi="Arial" w:cs="Arial"/>
+                <w:i/>
+                <w:color w:val="404040" w:themeColor="text1" w:themeTint="BF"/>
+                <w:sz w:val="18"/>
+                <w:szCs w:val="18"/>
+              </w:rPr>
+              <w:t>Elaborar Acta de cierre de proyecto</w:t>
+            </w:r>
+          </w:p>
+        </w:tc>
+        <w:tc>
+          <w:tcPr>
+            <w:tcW w:w="2410" w:type="dxa"/>
+            <w:shd w:val="clear" w:color="auto" w:fill="FFFFFF" w:themeFill="background1"/>
+            <w:vAlign w:val="center"/>
+          </w:tcPr>
+          <w:p>
+            <w:pPr>
+              <w:rPr>
+                <w:rFonts w:ascii="Arial" w:hAnsi="Arial" w:cs="Arial"/>
+                <w:i/>
+                <w:color w:val="404040" w:themeColor="text1" w:themeTint="BF"/>
+                <w:sz w:val="18"/>
+                <w:szCs w:val="18"/>
+              </w:rPr>
+            </w:pPr>
+            <w:r>
+              <w:rPr>
+                <w:rFonts w:ascii="Arial" w:hAnsi="Arial" w:cs="Arial"/>
+                <w:i/>
+                <w:color w:val="404040" w:themeColor="text1" w:themeTint="BF"/>
+                <w:sz w:val="18"/>
+                <w:szCs w:val="18"/>
+              </w:rPr>
+              <w:t>Jefe de Proyecto</w:t>
+            </w:r>
+          </w:p>
+          <w:p>
+            <w:pPr>
+              <w:rPr>
+                <w:rFonts w:ascii="Arial" w:hAnsi="Arial" w:cs="Arial"/>
+                <w:i/>
+                <w:color w:val="404040" w:themeColor="text1" w:themeTint="BF"/>
+                <w:sz w:val="18"/>
+                <w:szCs w:val="18"/>
+              </w:rPr>
+            </w:pPr>
+            <w:r>
+              <w:rPr>
+                <w:rFonts w:ascii="Arial" w:hAnsi="Arial" w:cs="Arial"/>
+                <w:i/>
+                <w:color w:val="404040" w:themeColor="text1" w:themeTint="BF"/>
+                <w:sz w:val="18"/>
+                <w:szCs w:val="18"/>
+              </w:rPr>
+              <w:t>(Vera)</w:t>
+            </w:r>
+          </w:p>
+        </w:tc>
+        <w:tc>
+          <w:tcPr>
+            <w:tcW w:w="1171" w:type="dxa"/>
+            <w:shd w:val="clear" w:color="auto" w:fill="FFFFFF" w:themeFill="background1"/>
+            <w:vAlign w:val="center"/>
+          </w:tcPr>
+          <w:p>
+            <w:pPr>
+              <w:jc w:val="center"/>
+              <w:rPr>
+                <w:rFonts w:ascii="Arial" w:hAnsi="Arial" w:cs="Arial"/>
+                <w:i/>
+                <w:color w:val="404040" w:themeColor="text1" w:themeTint="BF"/>
+                <w:sz w:val="18"/>
+                <w:szCs w:val="18"/>
+              </w:rPr>
+            </w:pPr>
+            <w:r>
+              <w:rPr>
+                <w:rFonts w:ascii="Arial" w:hAnsi="Arial" w:cs="Arial"/>
+                <w:i/>
+                <w:color w:val="404040" w:themeColor="text1" w:themeTint="BF"/>
+                <w:sz w:val="18"/>
+                <w:szCs w:val="18"/>
+              </w:rPr>
+              <w:t>03/12/2019</w:t>
+            </w:r>
+          </w:p>
+        </w:tc>
+        <w:tc>
+          <w:tcPr>
+            <w:tcW w:w="1276" w:type="dxa"/>
+            <w:shd w:val="clear" w:color="auto" w:fill="FFFFFF" w:themeFill="background1"/>
+            <w:vAlign w:val="center"/>
+          </w:tcPr>
+          <w:p>
+            <w:pPr>
+              <w:jc w:val="center"/>
+              <w:rPr>
+                <w:rFonts w:ascii="Arial" w:hAnsi="Arial" w:cs="Arial"/>
+                <w:i/>
+                <w:color w:val="404040" w:themeColor="text1" w:themeTint="BF"/>
+                <w:sz w:val="18"/>
+                <w:szCs w:val="18"/>
+              </w:rPr>
+            </w:pPr>
+            <w:r>
+              <w:rPr>
+                <w:rFonts w:ascii="Arial" w:hAnsi="Arial" w:cs="Arial"/>
+                <w:i/>
+                <w:color w:val="404040" w:themeColor="text1" w:themeTint="BF"/>
+                <w:sz w:val="18"/>
+                <w:szCs w:val="18"/>
+              </w:rPr>
+              <w:t>03/12/2019</w:t>
+            </w:r>
+          </w:p>
+        </w:tc>
+      </w:tr>
+      <w:tr>
+        <w:trPr>
+          <w:trHeight w:val="340"/>
+        </w:trPr>
+        <w:tc>
+          <w:tcPr>
+            <w:tcW w:w="3686" w:type="dxa"/>
+            <w:shd w:val="clear" w:color="auto" w:fill="FFFFFF" w:themeFill="background1"/>
+            <w:vAlign w:val="center"/>
+          </w:tcPr>
+          <w:p>
+            <w:pPr>
+              <w:pStyle w:val="Prrafodelista"/>
+              <w:numPr>
+                <w:ilvl w:val="1"/>
+                <w:numId w:val="5"/>
+              </w:numPr>
+              <w:rPr>
+                <w:rFonts w:ascii="Arial" w:hAnsi="Arial" w:cs="Arial"/>
+                <w:i/>
+                <w:color w:val="FF0000"/>
+                <w:sz w:val="18"/>
+                <w:szCs w:val="18"/>
+              </w:rPr>
+            </w:pPr>
+            <w:r>
+              <w:rPr>
+                <w:rFonts w:ascii="Arial" w:hAnsi="Arial" w:cs="Arial"/>
+                <w:i/>
+                <w:color w:val="FF0000"/>
+                <w:sz w:val="18"/>
+                <w:szCs w:val="18"/>
+              </w:rPr>
+              <w:t xml:space="preserve">Hito 6: </w:t>
+            </w:r>
+            <w:r>
+              <w:rPr>
+                <w:rFonts w:ascii="Arial" w:hAnsi="Arial" w:cs="Arial"/>
+                <w:i/>
+                <w:color w:val="FF0000"/>
+                <w:sz w:val="18"/>
+                <w:szCs w:val="18"/>
+              </w:rPr>
+              <w:t xml:space="preserve"> Línea Base</w:t>
+            </w:r>
+            <w:r>
+              <w:rPr>
+                <w:rFonts w:ascii="Arial" w:hAnsi="Arial" w:cs="Arial"/>
+                <w:i/>
+                <w:color w:val="FF0000"/>
+                <w:sz w:val="18"/>
+                <w:szCs w:val="18"/>
+              </w:rPr>
+              <w:t xml:space="preserve"> </w:t>
+            </w:r>
+            <w:r>
+              <w:rPr>
+                <w:rFonts w:ascii="Arial" w:hAnsi="Arial" w:cs="Arial"/>
+                <w:i/>
+                <w:color w:val="FF0000"/>
+                <w:sz w:val="18"/>
+                <w:szCs w:val="18"/>
+              </w:rPr>
+              <w:t>Cierre de Proyecto</w:t>
+            </w:r>
+          </w:p>
+        </w:tc>
+        <w:tc>
+          <w:tcPr>
+            <w:tcW w:w="2410" w:type="dxa"/>
+            <w:shd w:val="clear" w:color="auto" w:fill="FFFFFF" w:themeFill="background1"/>
+            <w:vAlign w:val="center"/>
+          </w:tcPr>
+          <w:p>
+            <w:pPr>
+              <w:rPr>
+                <w:rFonts w:ascii="Arial" w:hAnsi="Arial" w:cs="Arial"/>
+                <w:i/>
+                <w:color w:val="FF0000"/>
+                <w:sz w:val="18"/>
+                <w:szCs w:val="18"/>
+              </w:rPr>
+            </w:pPr>
+          </w:p>
+        </w:tc>
+        <w:tc>
+          <w:tcPr>
+            <w:tcW w:w="1171" w:type="dxa"/>
+            <w:shd w:val="clear" w:color="auto" w:fill="FFFFFF" w:themeFill="background1"/>
+            <w:vAlign w:val="center"/>
+          </w:tcPr>
+          <w:p>
+            <w:pPr>
+              <w:jc w:val="center"/>
+              <w:rPr>
+                <w:rFonts w:ascii="Arial" w:hAnsi="Arial" w:cs="Arial"/>
+                <w:i/>
+                <w:color w:val="404040" w:themeColor="text1" w:themeTint="BF"/>
+                <w:sz w:val="18"/>
+                <w:szCs w:val="18"/>
+              </w:rPr>
+            </w:pPr>
+            <w:r>
+              <w:rPr>
+                <w:rFonts w:ascii="Arial" w:hAnsi="Arial" w:cs="Arial"/>
+                <w:i/>
+                <w:color w:val="404040" w:themeColor="text1" w:themeTint="BF"/>
+                <w:sz w:val="18"/>
+                <w:szCs w:val="18"/>
+              </w:rPr>
+              <w:t>03/12/2019</w:t>
+            </w:r>
+          </w:p>
+        </w:tc>
+        <w:tc>
+          <w:tcPr>
+            <w:tcW w:w="1276" w:type="dxa"/>
+            <w:shd w:val="clear" w:color="auto" w:fill="FFFFFF" w:themeFill="background1"/>
+            <w:vAlign w:val="center"/>
+          </w:tcPr>
+          <w:p>
+            <w:pPr>
+              <w:jc w:val="center"/>
+              <w:rPr>
+                <w:rFonts w:ascii="Arial" w:hAnsi="Arial" w:cs="Arial"/>
+                <w:i/>
+                <w:color w:val="404040" w:themeColor="text1" w:themeTint="BF"/>
+                <w:sz w:val="18"/>
+                <w:szCs w:val="18"/>
+              </w:rPr>
+            </w:pPr>
+            <w:r>
+              <w:rPr>
+                <w:rFonts w:ascii="Arial" w:hAnsi="Arial" w:cs="Arial"/>
+                <w:i/>
+                <w:color w:val="404040" w:themeColor="text1" w:themeTint="BF"/>
+                <w:sz w:val="18"/>
+                <w:szCs w:val="18"/>
+              </w:rPr>
+              <w:t>03/12/2019</w:t>
             </w:r>
           </w:p>
         </w:tc>
@@ -9146,6 +9259,7 @@
                 <w:sz w:val="18"/>
                 <w:szCs w:val="18"/>
               </w:rPr>
+              <w:lastRenderedPageBreak/>
               <w:t>Innovación en software.</w:t>
             </w:r>
           </w:p>
@@ -9226,7 +9340,6 @@
                 <w:sz w:val="18"/>
                 <w:szCs w:val="18"/>
               </w:rPr>
-              <w:lastRenderedPageBreak/>
               <w:t>Ahorro en Mano de obra.</w:t>
             </w:r>
           </w:p>
@@ -12538,7 +12651,7 @@
 </file>
 
 <file path=word/endnotes.xml><?xml version="1.0" encoding="utf-8"?>
-<w:endnotes xmlns:wpc="http://schemas.microsoft.com/office/word/2010/wordprocessingCanvas" xmlns:mc="http://schemas.openxmlformats.org/markup-compatibility/2006" xmlns:o="urn:schemas-microsoft-com:office:office" xmlns:r="http://schemas.openxmlformats.org/officeDocument/2006/relationships" xmlns:m="http://schemas.openxmlformats.org/officeDocument/2006/math" xmlns:v="urn:schemas-microsoft-com:vml" xmlns:wp14="http://schemas.microsoft.com/office/word/2010/wordprocessingDrawing" xmlns:wp="http://schemas.openxmlformats.org/drawingml/2006/wordprocessingDrawing" xmlns:w10="urn:schemas-microsoft-com:office:word" xmlns:w="http://schemas.openxmlformats.org/wordprocessingml/2006/main" xmlns:w14="http://schemas.microsoft.com/office/word/2010/wordml" xmlns:w15="http://schemas.microsoft.com/office/word/2012/wordml" xmlns:wpg="http://schemas.microsoft.com/office/word/2010/wordprocessingGroup" xmlns:wpi="http://schemas.microsoft.com/office/word/2010/wordprocessingInk" xmlns:wne="http://schemas.microsoft.com/office/word/2006/wordml" xmlns:wps="http://schemas.microsoft.com/office/word/2010/wordprocessingShape" mc:Ignorable="w14 w15 wp14">
+<w:endnotes xmlns:wpc="http://schemas.microsoft.com/office/word/2010/wordprocessingCanvas" xmlns:cx="http://schemas.microsoft.com/office/drawing/2014/chartex" xmlns:cx1="http://schemas.microsoft.com/office/drawing/2015/9/8/chartex" xmlns:mc="http://schemas.openxmlformats.org/markup-compatibility/2006" xmlns:o="urn:schemas-microsoft-com:office:office" xmlns:r="http://schemas.openxmlformats.org/officeDocument/2006/relationships" xmlns:m="http://schemas.openxmlformats.org/officeDocument/2006/math" xmlns:v="urn:schemas-microsoft-com:vml" xmlns:wp14="http://schemas.microsoft.com/office/word/2010/wordprocessingDrawing" xmlns:wp="http://schemas.openxmlformats.org/drawingml/2006/wordprocessingDrawing" xmlns:w10="urn:schemas-microsoft-com:office:word" xmlns:w="http://schemas.openxmlformats.org/wordprocessingml/2006/main" xmlns:w14="http://schemas.microsoft.com/office/word/2010/wordml" xmlns:w15="http://schemas.microsoft.com/office/word/2012/wordml" xmlns:w16se="http://schemas.microsoft.com/office/word/2015/wordml/symex" xmlns:wpg="http://schemas.microsoft.com/office/word/2010/wordprocessingGroup" xmlns:wpi="http://schemas.microsoft.com/office/word/2010/wordprocessingInk" xmlns:wne="http://schemas.microsoft.com/office/word/2006/wordml" xmlns:wps="http://schemas.microsoft.com/office/word/2010/wordprocessingShape" mc:Ignorable="w14 w15 w16se wp14">
   <w:endnote w:type="separator" w:id="-1">
     <w:p>
       <w:r>
@@ -12557,7 +12670,7 @@
 </file>
 
 <file path=word/footnotes.xml><?xml version="1.0" encoding="utf-8"?>
-<w:footnotes xmlns:wpc="http://schemas.microsoft.com/office/word/2010/wordprocessingCanvas" xmlns:mc="http://schemas.openxmlformats.org/markup-compatibility/2006" xmlns:o="urn:schemas-microsoft-com:office:office" xmlns:r="http://schemas.openxmlformats.org/officeDocument/2006/relationships" xmlns:m="http://schemas.openxmlformats.org/officeDocument/2006/math" xmlns:v="urn:schemas-microsoft-com:vml" xmlns:wp14="http://schemas.microsoft.com/office/word/2010/wordprocessingDrawing" xmlns:wp="http://schemas.openxmlformats.org/drawingml/2006/wordprocessingDrawing" xmlns:w10="urn:schemas-microsoft-com:office:word" xmlns:w="http://schemas.openxmlformats.org/wordprocessingml/2006/main" xmlns:w14="http://schemas.microsoft.com/office/word/2010/wordml" xmlns:w15="http://schemas.microsoft.com/office/word/2012/wordml" xmlns:wpg="http://schemas.microsoft.com/office/word/2010/wordprocessingGroup" xmlns:wpi="http://schemas.microsoft.com/office/word/2010/wordprocessingInk" xmlns:wne="http://schemas.microsoft.com/office/word/2006/wordml" xmlns:wps="http://schemas.microsoft.com/office/word/2010/wordprocessingShape" mc:Ignorable="w14 w15 wp14">
+<w:footnotes xmlns:wpc="http://schemas.microsoft.com/office/word/2010/wordprocessingCanvas" xmlns:cx="http://schemas.microsoft.com/office/drawing/2014/chartex" xmlns:cx1="http://schemas.microsoft.com/office/drawing/2015/9/8/chartex" xmlns:mc="http://schemas.openxmlformats.org/markup-compatibility/2006" xmlns:o="urn:schemas-microsoft-com:office:office" xmlns:r="http://schemas.openxmlformats.org/officeDocument/2006/relationships" xmlns:m="http://schemas.openxmlformats.org/officeDocument/2006/math" xmlns:v="urn:schemas-microsoft-com:vml" xmlns:wp14="http://schemas.microsoft.com/office/word/2010/wordprocessingDrawing" xmlns:wp="http://schemas.openxmlformats.org/drawingml/2006/wordprocessingDrawing" xmlns:w10="urn:schemas-microsoft-com:office:word" xmlns:w="http://schemas.openxmlformats.org/wordprocessingml/2006/main" xmlns:w14="http://schemas.microsoft.com/office/word/2010/wordml" xmlns:w15="http://schemas.microsoft.com/office/word/2012/wordml" xmlns:w16se="http://schemas.microsoft.com/office/word/2015/wordml/symex" xmlns:wpg="http://schemas.microsoft.com/office/word/2010/wordprocessingGroup" xmlns:wpi="http://schemas.microsoft.com/office/word/2010/wordprocessingInk" xmlns:wne="http://schemas.microsoft.com/office/word/2006/wordml" xmlns:wps="http://schemas.microsoft.com/office/word/2010/wordprocessingShape" mc:Ignorable="w14 w15 w16se wp14">
   <w:footnote w:type="separator" w:id="-1">
     <w:p>
       <w:r>
@@ -12576,7 +12689,7 @@
 </file>
 
 <file path=word/header1.xml><?xml version="1.0" encoding="utf-8"?>
-<w:hdr xmlns:wpc="http://schemas.microsoft.com/office/word/2010/wordprocessingCanvas" xmlns:mc="http://schemas.openxmlformats.org/markup-compatibility/2006" xmlns:o="urn:schemas-microsoft-com:office:office" xmlns:r="http://schemas.openxmlformats.org/officeDocument/2006/relationships" xmlns:m="http://schemas.openxmlformats.org/officeDocument/2006/math" xmlns:v="urn:schemas-microsoft-com:vml" xmlns:wp14="http://schemas.microsoft.com/office/word/2010/wordprocessingDrawing" xmlns:wp="http://schemas.openxmlformats.org/drawingml/2006/wordprocessingDrawing" xmlns:w10="urn:schemas-microsoft-com:office:word" xmlns:w="http://schemas.openxmlformats.org/wordprocessingml/2006/main" xmlns:w14="http://schemas.microsoft.com/office/word/2010/wordml" xmlns:w15="http://schemas.microsoft.com/office/word/2012/wordml" xmlns:wpg="http://schemas.microsoft.com/office/word/2010/wordprocessingGroup" xmlns:wpi="http://schemas.microsoft.com/office/word/2010/wordprocessingInk" xmlns:wne="http://schemas.microsoft.com/office/word/2006/wordml" xmlns:wps="http://schemas.microsoft.com/office/word/2010/wordprocessingShape" mc:Ignorable="w14 w15 wp14">
+<w:hdr xmlns:wpc="http://schemas.microsoft.com/office/word/2010/wordprocessingCanvas" xmlns:cx="http://schemas.microsoft.com/office/drawing/2014/chartex" xmlns:cx1="http://schemas.microsoft.com/office/drawing/2015/9/8/chartex" xmlns:mc="http://schemas.openxmlformats.org/markup-compatibility/2006" xmlns:o="urn:schemas-microsoft-com:office:office" xmlns:r="http://schemas.openxmlformats.org/officeDocument/2006/relationships" xmlns:m="http://schemas.openxmlformats.org/officeDocument/2006/math" xmlns:v="urn:schemas-microsoft-com:vml" xmlns:wp14="http://schemas.microsoft.com/office/word/2010/wordprocessingDrawing" xmlns:wp="http://schemas.openxmlformats.org/drawingml/2006/wordprocessingDrawing" xmlns:w10="urn:schemas-microsoft-com:office:word" xmlns:w="http://schemas.openxmlformats.org/wordprocessingml/2006/main" xmlns:w14="http://schemas.microsoft.com/office/word/2010/wordml" xmlns:w15="http://schemas.microsoft.com/office/word/2012/wordml" xmlns:w16se="http://schemas.microsoft.com/office/word/2015/wordml/symex" xmlns:wpg="http://schemas.microsoft.com/office/word/2010/wordprocessingGroup" xmlns:wpi="http://schemas.microsoft.com/office/word/2010/wordprocessingInk" xmlns:wne="http://schemas.microsoft.com/office/word/2006/wordml" xmlns:wps="http://schemas.microsoft.com/office/word/2010/wordprocessingShape" mc:Ignorable="w14 w15 w16se wp14">
   <w:p>
     <w:pPr>
       <w:pStyle w:val="Encabezado"/>
@@ -12784,7 +12897,7 @@
             </wp:anchor>
           </w:drawing>
         </mc:Choice>
-        <mc:Fallback xmlns:cx="http://schemas.microsoft.com/office/drawing/2014/chartex" xmlns:cx1="http://schemas.microsoft.com/office/drawing/2015/9/8/chartex" xmlns:w16se="http://schemas.microsoft.com/office/word/2015/wordml/symex">
+        <mc:Fallback>
           <w:pict>
             <v:line w14:anchorId="27F95606" id="Line 27" o:spid="_x0000_s1026" style="position:absolute;z-index:251658752;visibility:visible;mso-wrap-style:square;mso-width-percent:0;mso-height-percent:0;mso-wrap-distance-left:9pt;mso-wrap-distance-top:-3e-5mm;mso-wrap-distance-right:9pt;mso-wrap-distance-bottom:-3e-5mm;mso-position-horizontal:absolute;mso-position-horizontal-relative:text;mso-position-vertical:absolute;mso-position-vertical-relative:text;mso-width-percent:0;mso-height-percent:0;mso-width-relative:page;mso-height-relative:page" from="0,-4.2pt" to="99pt,-4.2pt" o:gfxdata="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" stroked="f"/>
           </w:pict>
@@ -12867,7 +12980,7 @@
             </wp:anchor>
           </w:drawing>
         </mc:Choice>
-        <mc:Fallback xmlns:cx="http://schemas.microsoft.com/office/drawing/2014/chartex" xmlns:cx1="http://schemas.microsoft.com/office/drawing/2015/9/8/chartex" xmlns:w16se="http://schemas.microsoft.com/office/word/2015/wordml/symex">
+        <mc:Fallback>
           <w:pict>
             <v:line w14:anchorId="31194936" id="Line 26" o:spid="_x0000_s1026" style="position:absolute;z-index:251657728;visibility:visible;mso-wrap-style:square;mso-width-percent:0;mso-height-percent:0;mso-wrap-distance-left:9pt;mso-wrap-distance-top:-3e-5mm;mso-wrap-distance-right:9pt;mso-wrap-distance-bottom:-3e-5mm;mso-position-horizontal:absolute;mso-position-horizontal-relative:text;mso-position-vertical:absolute;mso-position-vertical-relative:text;mso-width-percent:0;mso-height-percent:0;mso-width-relative:page;mso-height-relative:page" from="0,14.8pt" to="81pt,14.8pt" o:gfxdata="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" stroked="f"/>
           </w:pict>
@@ -12968,7 +13081,7 @@
             </wp:anchor>
           </w:drawing>
         </mc:Choice>
-        <mc:Fallback xmlns:cx="http://schemas.microsoft.com/office/drawing/2014/chartex" xmlns:cx1="http://schemas.microsoft.com/office/drawing/2015/9/8/chartex" xmlns:w16se="http://schemas.microsoft.com/office/word/2015/wordml/symex">
+        <mc:Fallback>
           <w:pict>
             <v:line w14:anchorId="082D2A32" id="Line 16" o:spid="_x0000_s1026" style="position:absolute;z-index:251656704;visibility:visible;mso-wrap-style:square;mso-width-percent:0;mso-height-percent:0;mso-wrap-distance-left:9pt;mso-wrap-distance-top:-3e-5mm;mso-wrap-distance-right:9pt;mso-wrap-distance-bottom:-3e-5mm;mso-position-horizontal:absolute;mso-position-horizontal-relative:text;mso-position-vertical:absolute;mso-position-vertical-relative:text;mso-width-percent:0;mso-height-percent:0;mso-width-relative:page;mso-height-relative:page" from="0,-4.2pt" to="99pt,-4.2pt" o:gfxdata="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" stroked="f"/>
           </w:pict>
@@ -13053,7 +13166,7 @@
             </wp:anchor>
           </w:drawing>
         </mc:Choice>
-        <mc:Fallback xmlns:cx="http://schemas.microsoft.com/office/drawing/2014/chartex" xmlns:cx1="http://schemas.microsoft.com/office/drawing/2015/9/8/chartex" xmlns:w16se="http://schemas.microsoft.com/office/word/2015/wordml/symex">
+        <mc:Fallback>
           <w:pict>
             <v:line w14:anchorId="410189E2" id="Line 13" o:spid="_x0000_s1026" style="position:absolute;z-index:251655680;visibility:visible;mso-wrap-style:square;mso-width-percent:0;mso-height-percent:0;mso-wrap-distance-left:9pt;mso-wrap-distance-top:-3e-5mm;mso-wrap-distance-right:9pt;mso-wrap-distance-bottom:-3e-5mm;mso-position-horizontal:absolute;mso-position-horizontal-relative:text;mso-position-vertical:absolute;mso-position-vertical-relative:text;mso-width-percent:0;mso-height-percent:0;mso-width-relative:page;mso-height-relative:page" from="0,14.8pt" to="81pt,14.8pt" o:gfxdata="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" stroked="f"/>
           </w:pict>
@@ -13065,7 +13178,7 @@
 </file>
 
 <file path=word/numbering.xml><?xml version="1.0" encoding="utf-8"?>
-<w:numbering xmlns:wpc="http://schemas.microsoft.com/office/word/2010/wordprocessingCanvas" xmlns:mc="http://schemas.openxmlformats.org/markup-compatibility/2006" xmlns:o="urn:schemas-microsoft-com:office:office" xmlns:r="http://schemas.openxmlformats.org/officeDocument/2006/relationships" xmlns:m="http://schemas.openxmlformats.org/officeDocument/2006/math" xmlns:v="urn:schemas-microsoft-com:vml" xmlns:wp14="http://schemas.microsoft.com/office/word/2010/wordprocessingDrawing" xmlns:wp="http://schemas.openxmlformats.org/drawingml/2006/wordprocessingDrawing" xmlns:w10="urn:schemas-microsoft-com:office:word" xmlns:w="http://schemas.openxmlformats.org/wordprocessingml/2006/main" xmlns:w14="http://schemas.microsoft.com/office/word/2010/wordml" xmlns:w15="http://schemas.microsoft.com/office/word/2012/wordml" xmlns:wpg="http://schemas.microsoft.com/office/word/2010/wordprocessingGroup" xmlns:wpi="http://schemas.microsoft.com/office/word/2010/wordprocessingInk" xmlns:wne="http://schemas.microsoft.com/office/word/2006/wordml" xmlns:wps="http://schemas.microsoft.com/office/word/2010/wordprocessingShape" mc:Ignorable="w14 w15 wp14">
+<w:numbering xmlns:wpc="http://schemas.microsoft.com/office/word/2010/wordprocessingCanvas" xmlns:cx="http://schemas.microsoft.com/office/drawing/2014/chartex" xmlns:cx1="http://schemas.microsoft.com/office/drawing/2015/9/8/chartex" xmlns:mc="http://schemas.openxmlformats.org/markup-compatibility/2006" xmlns:o="urn:schemas-microsoft-com:office:office" xmlns:r="http://schemas.openxmlformats.org/officeDocument/2006/relationships" xmlns:m="http://schemas.openxmlformats.org/officeDocument/2006/math" xmlns:v="urn:schemas-microsoft-com:vml" xmlns:wp14="http://schemas.microsoft.com/office/word/2010/wordprocessingDrawing" xmlns:wp="http://schemas.openxmlformats.org/drawingml/2006/wordprocessingDrawing" xmlns:w10="urn:schemas-microsoft-com:office:word" xmlns:w="http://schemas.openxmlformats.org/wordprocessingml/2006/main" xmlns:w14="http://schemas.microsoft.com/office/word/2010/wordml" xmlns:w15="http://schemas.microsoft.com/office/word/2012/wordml" xmlns:w16se="http://schemas.microsoft.com/office/word/2015/wordml/symex" xmlns:wpg="http://schemas.microsoft.com/office/word/2010/wordprocessingGroup" xmlns:wpi="http://schemas.microsoft.com/office/word/2010/wordprocessingInk" xmlns:wne="http://schemas.microsoft.com/office/word/2006/wordml" xmlns:wps="http://schemas.microsoft.com/office/word/2010/wordprocessingShape" mc:Ignorable="w14 w15 w16se wp14">
   <w:abstractNum w:abstractNumId="0" w15:restartNumberingAfterBreak="0">
     <w:nsid w:val="058E3F4B"/>
     <w:multiLevelType w:val="hybridMultilevel"/>
@@ -13726,7 +13839,7 @@
 </file>
 
 <file path=word/styles.xml><?xml version="1.0" encoding="utf-8"?>
-<w:styles xmlns:mc="http://schemas.openxmlformats.org/markup-compatibility/2006" xmlns:r="http://schemas.openxmlformats.org/officeDocument/2006/relationships" xmlns:w="http://schemas.openxmlformats.org/wordprocessingml/2006/main" xmlns:w14="http://schemas.microsoft.com/office/word/2010/wordml" xmlns:w15="http://schemas.microsoft.com/office/word/2012/wordml" mc:Ignorable="w14 w15">
+<w:styles xmlns:mc="http://schemas.openxmlformats.org/markup-compatibility/2006" xmlns:r="http://schemas.openxmlformats.org/officeDocument/2006/relationships" xmlns:w="http://schemas.openxmlformats.org/wordprocessingml/2006/main" xmlns:w14="http://schemas.microsoft.com/office/word/2010/wordml" xmlns:w15="http://schemas.microsoft.com/office/word/2012/wordml" xmlns:w16se="http://schemas.microsoft.com/office/word/2015/wordml/symex" mc:Ignorable="w14 w15 w16se">
   <w:docDefaults>
     <w:rPrDefault>
       <w:rPr>
@@ -14747,7 +14860,7 @@
 </file>
 
 <file path=customXml/itemProps1.xml><?xml version="1.0" encoding="utf-8"?>
-<ds:datastoreItem xmlns:ds="http://schemas.openxmlformats.org/officeDocument/2006/customXml" ds:itemID="{04A9E39C-A15C-461E-812B-742626A1BDEB}">
+<ds:datastoreItem xmlns:ds="http://schemas.openxmlformats.org/officeDocument/2006/customXml" ds:itemID="{BD75B44E-0072-48C5-B9C0-BFC8118526FB}">
   <ds:schemaRefs>
     <ds:schemaRef ds:uri="http://schemas.openxmlformats.org/officeDocument/2006/bibliography"/>
   </ds:schemaRefs>

</xml_diff>